<commit_message>
Removed unused files and updated documents
</commit_message>
<xml_diff>
--- a/Documents/External/uAppFramework_Integration_doc_17.1_V2_0_0.docx
+++ b/Documents/External/uAppFramework_Integration_doc_17.1_V2_0_0.docx
@@ -611,7 +611,7 @@
           <w:r>
             <w:fldChar w:fldCharType="separate"/>
           </w:r>
-          <w:hyperlink w:anchor="_Toc475556013" w:history="1">
+          <w:hyperlink w:anchor="_Toc476129349" w:history="1">
             <w:r>
               <w:rPr>
                 <w:rStyle w:val="Hyperlink"/>
@@ -656,7 +656,7 @@
                 <w:noProof/>
                 <w:webHidden/>
               </w:rPr>
-              <w:instrText xml:space="preserve"> PAGEREF _Toc475556013 \h </w:instrText>
+              <w:instrText xml:space="preserve"> PAGEREF _Toc476129349 \h </w:instrText>
             </w:r>
             <w:r>
               <w:rPr>
@@ -701,7 +701,7 @@
               <w:noProof/>
             </w:rPr>
           </w:pPr>
-          <w:hyperlink w:anchor="_Toc475556014" w:history="1">
+          <w:hyperlink w:anchor="_Toc476129350" w:history="1">
             <w:r>
               <w:rPr>
                 <w:rStyle w:val="Hyperlink"/>
@@ -746,7 +746,7 @@
                 <w:noProof/>
                 <w:webHidden/>
               </w:rPr>
-              <w:instrText xml:space="preserve"> PAGEREF _Toc475556014 \h </w:instrText>
+              <w:instrText xml:space="preserve"> PAGEREF _Toc476129350 \h </w:instrText>
             </w:r>
             <w:r>
               <w:rPr>
@@ -792,7 +792,7 @@
               <w:szCs w:val="24"/>
             </w:rPr>
           </w:pPr>
-          <w:hyperlink w:anchor="_Toc475556015" w:history="1">
+          <w:hyperlink w:anchor="_Toc476129351" w:history="1">
             <w:r>
               <w:rPr>
                 <w:rStyle w:val="Hyperlink"/>
@@ -838,7 +838,7 @@
                 <w:noProof/>
                 <w:webHidden/>
               </w:rPr>
-              <w:instrText xml:space="preserve"> PAGEREF _Toc475556015 \h </w:instrText>
+              <w:instrText xml:space="preserve"> PAGEREF _Toc476129351 \h </w:instrText>
             </w:r>
             <w:r>
               <w:rPr>
@@ -884,7 +884,7 @@
               <w:szCs w:val="24"/>
             </w:rPr>
           </w:pPr>
-          <w:hyperlink w:anchor="_Toc475556016" w:history="1">
+          <w:hyperlink w:anchor="_Toc476129352" w:history="1">
             <w:r>
               <w:rPr>
                 <w:rStyle w:val="Hyperlink"/>
@@ -930,7 +930,7 @@
                 <w:noProof/>
                 <w:webHidden/>
               </w:rPr>
-              <w:instrText xml:space="preserve"> PAGEREF _Toc475556016 \h </w:instrText>
+              <w:instrText xml:space="preserve"> PAGEREF _Toc476129352 \h </w:instrText>
             </w:r>
             <w:r>
               <w:rPr>
@@ -976,7 +976,7 @@
               <w:szCs w:val="24"/>
             </w:rPr>
           </w:pPr>
-          <w:hyperlink w:anchor="_Toc475556017" w:history="1">
+          <w:hyperlink w:anchor="_Toc476129353" w:history="1">
             <w:r>
               <w:rPr>
                 <w:rStyle w:val="Hyperlink"/>
@@ -1001,7 +1001,7 @@
                 <w:rFonts w:cs="Arial"/>
                 <w:noProof/>
               </w:rPr>
-              <w:t>Library versioning</w:t>
+              <w:t>. Root gradle changes</w:t>
             </w:r>
             <w:r>
               <w:rPr>
@@ -1022,7 +1022,7 @@
                 <w:noProof/>
                 <w:webHidden/>
               </w:rPr>
-              <w:instrText xml:space="preserve"> PAGEREF _Toc475556017 \h </w:instrText>
+              <w:instrText xml:space="preserve"> PAGEREF _Toc476129353 \h </w:instrText>
             </w:r>
             <w:r>
               <w:rPr>
@@ -1043,6 +1043,186 @@
                 <w:webHidden/>
               </w:rPr>
               <w:t>3</w:t>
+            </w:r>
+            <w:r>
+              <w:rPr>
+                <w:noProof/>
+                <w:webHidden/>
+              </w:rPr>
+              <w:fldChar w:fldCharType="end"/>
+            </w:r>
+          </w:hyperlink>
+        </w:p>
+        <w:p>
+          <w:pPr>
+            <w:pStyle w:val="TOC1"/>
+            <w:tabs>
+              <w:tab w:val="left" w:pos="480"/>
+              <w:tab w:val="right" w:leader="dot" w:pos="9533"/>
+            </w:tabs>
+            <w:rPr>
+              <w:rFonts w:asciiTheme="minorHAnsi" w:eastAsiaTheme="minorEastAsia" w:hAnsiTheme="minorHAnsi" w:cstheme="minorBidi"/>
+              <w:b w:val="0"/>
+              <w:caps w:val="0"/>
+              <w:noProof/>
+            </w:rPr>
+          </w:pPr>
+          <w:hyperlink w:anchor="_Toc476129354" w:history="1">
+            <w:r>
+              <w:rPr>
+                <w:rStyle w:val="Hyperlink"/>
+                <w:rFonts w:cs="Arial"/>
+                <w:noProof/>
+              </w:rPr>
+              <w:t>3.</w:t>
+            </w:r>
+            <w:r>
+              <w:rPr>
+                <w:rFonts w:asciiTheme="minorHAnsi" w:eastAsiaTheme="minorEastAsia" w:hAnsiTheme="minorHAnsi" w:cstheme="minorBidi"/>
+                <w:b w:val="0"/>
+                <w:caps w:val="0"/>
+                <w:noProof/>
+              </w:rPr>
+              <w:tab/>
+            </w:r>
+            <w:r>
+              <w:rPr>
+                <w:rStyle w:val="Hyperlink"/>
+                <w:rFonts w:cs="Arial"/>
+                <w:noProof/>
+              </w:rPr>
+              <w:t>INITIALIZATION</w:t>
+            </w:r>
+            <w:r>
+              <w:rPr>
+                <w:noProof/>
+                <w:webHidden/>
+              </w:rPr>
+              <w:tab/>
+            </w:r>
+            <w:r>
+              <w:rPr>
+                <w:noProof/>
+                <w:webHidden/>
+              </w:rPr>
+              <w:fldChar w:fldCharType="begin"/>
+            </w:r>
+            <w:r>
+              <w:rPr>
+                <w:noProof/>
+                <w:webHidden/>
+              </w:rPr>
+              <w:instrText xml:space="preserve"> PAGEREF _Toc476129354 \h </w:instrText>
+            </w:r>
+            <w:r>
+              <w:rPr>
+                <w:noProof/>
+                <w:webHidden/>
+              </w:rPr>
+            </w:r>
+            <w:r>
+              <w:rPr>
+                <w:noProof/>
+                <w:webHidden/>
+              </w:rPr>
+              <w:fldChar w:fldCharType="separate"/>
+            </w:r>
+            <w:r>
+              <w:rPr>
+                <w:noProof/>
+                <w:webHidden/>
+              </w:rPr>
+              <w:t>4</w:t>
+            </w:r>
+            <w:r>
+              <w:rPr>
+                <w:noProof/>
+                <w:webHidden/>
+              </w:rPr>
+              <w:fldChar w:fldCharType="end"/>
+            </w:r>
+          </w:hyperlink>
+        </w:p>
+        <w:p>
+          <w:pPr>
+            <w:pStyle w:val="TOC1"/>
+            <w:tabs>
+              <w:tab w:val="left" w:pos="480"/>
+              <w:tab w:val="right" w:leader="dot" w:pos="9533"/>
+            </w:tabs>
+            <w:rPr>
+              <w:rFonts w:asciiTheme="minorHAnsi" w:eastAsiaTheme="minorEastAsia" w:hAnsiTheme="minorHAnsi" w:cstheme="minorBidi"/>
+              <w:b w:val="0"/>
+              <w:caps w:val="0"/>
+              <w:noProof/>
+            </w:rPr>
+          </w:pPr>
+          <w:hyperlink w:anchor="_Toc476129355" w:history="1">
+            <w:r>
+              <w:rPr>
+                <w:rStyle w:val="Hyperlink"/>
+                <w:rFonts w:cs="Arial"/>
+                <w:noProof/>
+              </w:rPr>
+              <w:t>4.</w:t>
+            </w:r>
+            <w:r>
+              <w:rPr>
+                <w:rFonts w:asciiTheme="minorHAnsi" w:eastAsiaTheme="minorEastAsia" w:hAnsiTheme="minorHAnsi" w:cstheme="minorBidi"/>
+                <w:b w:val="0"/>
+                <w:caps w:val="0"/>
+                <w:noProof/>
+              </w:rPr>
+              <w:tab/>
+            </w:r>
+            <w:r>
+              <w:rPr>
+                <w:rStyle w:val="Hyperlink"/>
+                <w:rFonts w:cs="Arial"/>
+                <w:noProof/>
+              </w:rPr>
+              <w:t>Android Manifest Changes</w:t>
+            </w:r>
+            <w:r>
+              <w:rPr>
+                <w:noProof/>
+                <w:webHidden/>
+              </w:rPr>
+              <w:tab/>
+            </w:r>
+            <w:r>
+              <w:rPr>
+                <w:noProof/>
+                <w:webHidden/>
+              </w:rPr>
+              <w:fldChar w:fldCharType="begin"/>
+            </w:r>
+            <w:r>
+              <w:rPr>
+                <w:noProof/>
+                <w:webHidden/>
+              </w:rPr>
+              <w:instrText xml:space="preserve"> PAGEREF _Toc476129355 \h </w:instrText>
+            </w:r>
+            <w:r>
+              <w:rPr>
+                <w:noProof/>
+                <w:webHidden/>
+              </w:rPr>
+            </w:r>
+            <w:r>
+              <w:rPr>
+                <w:noProof/>
+                <w:webHidden/>
+              </w:rPr>
+              <w:fldChar w:fldCharType="separate"/>
+            </w:r>
+            <w:r>
+              <w:rPr>
+                <w:noProof/>
+                <w:webHidden/>
+              </w:rPr>
+              <w:t>4</w:t>
             </w:r>
             <w:r>
               <w:rPr>
@@ -1068,14 +1248,14 @@
               <w:szCs w:val="24"/>
             </w:rPr>
           </w:pPr>
-          <w:hyperlink w:anchor="_Toc475556018" w:history="1">
+          <w:hyperlink w:anchor="_Toc476129356" w:history="1">
             <w:r>
               <w:rPr>
                 <w:rStyle w:val="Hyperlink"/>
                 <w:rFonts w:cs="Arial"/>
                 <w:noProof/>
               </w:rPr>
-              <w:t>2.4</w:t>
+              <w:t>4.1</w:t>
             </w:r>
             <w:r>
               <w:rPr>
@@ -1093,7 +1273,7 @@
                 <w:rFonts w:cs="Arial"/>
                 <w:noProof/>
               </w:rPr>
-              <w:t>.Root gradle changes</w:t>
+              <w:t>Other User Permissions</w:t>
             </w:r>
             <w:r>
               <w:rPr>
@@ -1114,7 +1294,7 @@
                 <w:noProof/>
                 <w:webHidden/>
               </w:rPr>
-              <w:instrText xml:space="preserve"> PAGEREF _Toc475556018 \h </w:instrText>
+              <w:instrText xml:space="preserve"> PAGEREF _Toc476129356 \h </w:instrText>
             </w:r>
             <w:r>
               <w:rPr>
@@ -1134,7 +1314,97 @@
                 <w:noProof/>
                 <w:webHidden/>
               </w:rPr>
-              <w:t>3</w:t>
+              <w:t>4</w:t>
+            </w:r>
+            <w:r>
+              <w:rPr>
+                <w:noProof/>
+                <w:webHidden/>
+              </w:rPr>
+              <w:fldChar w:fldCharType="end"/>
+            </w:r>
+          </w:hyperlink>
+        </w:p>
+        <w:p>
+          <w:pPr>
+            <w:pStyle w:val="TOC1"/>
+            <w:tabs>
+              <w:tab w:val="left" w:pos="480"/>
+              <w:tab w:val="right" w:leader="dot" w:pos="9533"/>
+            </w:tabs>
+            <w:rPr>
+              <w:rFonts w:asciiTheme="minorHAnsi" w:eastAsiaTheme="minorEastAsia" w:hAnsiTheme="minorHAnsi" w:cstheme="minorBidi"/>
+              <w:b w:val="0"/>
+              <w:caps w:val="0"/>
+              <w:noProof/>
+            </w:rPr>
+          </w:pPr>
+          <w:hyperlink w:anchor="_Toc476129357" w:history="1">
+            <w:r>
+              <w:rPr>
+                <w:rStyle w:val="Hyperlink"/>
+                <w:rFonts w:cs="Arial"/>
+                <w:noProof/>
+              </w:rPr>
+              <w:t>5.</w:t>
+            </w:r>
+            <w:r>
+              <w:rPr>
+                <w:rFonts w:asciiTheme="minorHAnsi" w:eastAsiaTheme="minorEastAsia" w:hAnsiTheme="minorHAnsi" w:cstheme="minorBidi"/>
+                <w:b w:val="0"/>
+                <w:caps w:val="0"/>
+                <w:noProof/>
+              </w:rPr>
+              <w:tab/>
+            </w:r>
+            <w:r>
+              <w:rPr>
+                <w:rStyle w:val="Hyperlink"/>
+                <w:rFonts w:cs="Arial"/>
+                <w:noProof/>
+              </w:rPr>
+              <w:t>Base Classes</w:t>
+            </w:r>
+            <w:r>
+              <w:rPr>
+                <w:noProof/>
+                <w:webHidden/>
+              </w:rPr>
+              <w:tab/>
+            </w:r>
+            <w:r>
+              <w:rPr>
+                <w:noProof/>
+                <w:webHidden/>
+              </w:rPr>
+              <w:fldChar w:fldCharType="begin"/>
+            </w:r>
+            <w:r>
+              <w:rPr>
+                <w:noProof/>
+                <w:webHidden/>
+              </w:rPr>
+              <w:instrText xml:space="preserve"> PAGEREF _Toc476129357 \h </w:instrText>
+            </w:r>
+            <w:r>
+              <w:rPr>
+                <w:noProof/>
+                <w:webHidden/>
+              </w:rPr>
+            </w:r>
+            <w:r>
+              <w:rPr>
+                <w:noProof/>
+                <w:webHidden/>
+              </w:rPr>
+              <w:fldChar w:fldCharType="separate"/>
+            </w:r>
+            <w:r>
+              <w:rPr>
+                <w:noProof/>
+                <w:webHidden/>
+              </w:rPr>
+              <w:t>4</w:t>
             </w:r>
             <w:r>
               <w:rPr>
@@ -1160,14 +1430,13 @@
               <w:szCs w:val="24"/>
             </w:rPr>
           </w:pPr>
-          <w:hyperlink w:anchor="_Toc475556019" w:history="1">
+          <w:hyperlink w:anchor="_Toc476129358" w:history="1">
             <w:r>
               <w:rPr>
                 <w:rStyle w:val="Hyperlink"/>
-                <w:rFonts w:cs="Arial"/>
-                <w:noProof/>
-              </w:rPr>
-              <w:t>2.5</w:t>
+                <w:noProof/>
+              </w:rPr>
+              <w:t>5.1</w:t>
             </w:r>
             <w:r>
               <w:rPr>
@@ -1182,10 +1451,9 @@
             <w:r>
               <w:rPr>
                 <w:rStyle w:val="Hyperlink"/>
-                <w:rFonts w:cs="Arial"/>
-                <w:noProof/>
-              </w:rPr>
-              <w:t>Proxy dependencies</w:t>
+                <w:noProof/>
+              </w:rPr>
+              <w:t>Classes for Launching Mechanism</w:t>
             </w:r>
             <w:r>
               <w:rPr>
@@ -1206,7 +1474,7 @@
                 <w:noProof/>
                 <w:webHidden/>
               </w:rPr>
-              <w:instrText xml:space="preserve"> PAGEREF _Toc475556019 \h </w:instrText>
+              <w:instrText xml:space="preserve"> PAGEREF _Toc476129358 \h </w:instrText>
             </w:r>
             <w:r>
               <w:rPr>
@@ -1251,14 +1519,14 @@
               <w:noProof/>
             </w:rPr>
           </w:pPr>
-          <w:hyperlink w:anchor="_Toc475556020" w:history="1">
+          <w:hyperlink w:anchor="_Toc476129359" w:history="1">
             <w:r>
               <w:rPr>
                 <w:rStyle w:val="Hyperlink"/>
                 <w:rFonts w:cs="Arial"/>
                 <w:noProof/>
               </w:rPr>
-              <w:t>3.</w:t>
+              <w:t>6.</w:t>
             </w:r>
             <w:r>
               <w:rPr>
@@ -1275,7 +1543,7 @@
                 <w:rFonts w:cs="Arial"/>
                 <w:noProof/>
               </w:rPr>
-              <w:t>INITIALIZATION</w:t>
+              <w:t>Interfaces</w:t>
             </w:r>
             <w:r>
               <w:rPr>
@@ -1296,7 +1564,7 @@
                 <w:noProof/>
                 <w:webHidden/>
               </w:rPr>
-              <w:instrText xml:space="preserve"> PAGEREF _Toc475556020 \h </w:instrText>
+              <w:instrText xml:space="preserve"> PAGEREF _Toc476129359 \h </w:instrText>
             </w:r>
             <w:r>
               <w:rPr>
@@ -1341,14 +1609,13 @@
               <w:noProof/>
             </w:rPr>
           </w:pPr>
-          <w:hyperlink w:anchor="_Toc475556021" w:history="1">
+          <w:hyperlink w:anchor="_Toc476129360" w:history="1">
             <w:r>
               <w:rPr>
                 <w:rStyle w:val="Hyperlink"/>
-                <w:rFonts w:cs="Arial"/>
-                <w:noProof/>
-              </w:rPr>
-              <w:t>4.</w:t>
+                <w:noProof/>
+              </w:rPr>
+              <w:t>7.</w:t>
             </w:r>
             <w:r>
               <w:rPr>
@@ -1362,10 +1629,9 @@
             <w:r>
               <w:rPr>
                 <w:rStyle w:val="Hyperlink"/>
-                <w:rFonts w:cs="Arial"/>
-                <w:noProof/>
-              </w:rPr>
-              <w:t>Android Manifest Changes</w:t>
+                <w:noProof/>
+              </w:rPr>
+              <w:t>Flow Manager</w:t>
             </w:r>
             <w:r>
               <w:rPr>
@@ -1386,7 +1652,7 @@
                 <w:noProof/>
                 <w:webHidden/>
               </w:rPr>
-              <w:instrText xml:space="preserve"> PAGEREF _Toc475556021 \h </w:instrText>
+              <w:instrText xml:space="preserve"> PAGEREF _Toc476129360 \h </w:instrText>
             </w:r>
             <w:r>
               <w:rPr>
@@ -1406,7 +1672,7 @@
                 <w:noProof/>
                 <w:webHidden/>
               </w:rPr>
-              <w:t>4</w:t>
+              <w:t>5</w:t>
             </w:r>
             <w:r>
               <w:rPr>
@@ -1432,14 +1698,13 @@
               <w:szCs w:val="24"/>
             </w:rPr>
           </w:pPr>
-          <w:hyperlink w:anchor="_Toc475556022" w:history="1">
+          <w:hyperlink w:anchor="_Toc476129361" w:history="1">
             <w:r>
               <w:rPr>
                 <w:rStyle w:val="Hyperlink"/>
-                <w:rFonts w:cs="Arial"/>
-                <w:noProof/>
-              </w:rPr>
-              <w:t>4.1</w:t>
+                <w:noProof/>
+              </w:rPr>
+              <w:t>7.1</w:t>
             </w:r>
             <w:r>
               <w:rPr>
@@ -1454,10 +1719,9 @@
             <w:r>
               <w:rPr>
                 <w:rStyle w:val="Hyperlink"/>
-                <w:rFonts w:cs="Arial"/>
-                <w:noProof/>
-              </w:rPr>
-              <w:t>Other User Permissions</w:t>
+                <w:noProof/>
+              </w:rPr>
+              <w:t>TFS Link:</w:t>
             </w:r>
             <w:r>
               <w:rPr>
@@ -1478,7 +1742,7 @@
                 <w:noProof/>
                 <w:webHidden/>
               </w:rPr>
-              <w:instrText xml:space="preserve"> PAGEREF _Toc475556022 \h </w:instrText>
+              <w:instrText xml:space="preserve"> PAGEREF _Toc476129361 \h </w:instrText>
             </w:r>
             <w:r>
               <w:rPr>
@@ -1498,97 +1762,7 @@
                 <w:noProof/>
                 <w:webHidden/>
               </w:rPr>
-              <w:t>4</w:t>
-            </w:r>
-            <w:r>
-              <w:rPr>
-                <w:noProof/>
-                <w:webHidden/>
-              </w:rPr>
-              <w:fldChar w:fldCharType="end"/>
-            </w:r>
-          </w:hyperlink>
-        </w:p>
-        <w:p>
-          <w:pPr>
-            <w:pStyle w:val="TOC1"/>
-            <w:tabs>
-              <w:tab w:val="left" w:pos="480"/>
-              <w:tab w:val="right" w:leader="dot" w:pos="9533"/>
-            </w:tabs>
-            <w:rPr>
-              <w:rFonts w:asciiTheme="minorHAnsi" w:eastAsiaTheme="minorEastAsia" w:hAnsiTheme="minorHAnsi" w:cstheme="minorBidi"/>
-              <w:b w:val="0"/>
-              <w:caps w:val="0"/>
-              <w:noProof/>
-            </w:rPr>
-          </w:pPr>
-          <w:hyperlink w:anchor="_Toc475556023" w:history="1">
-            <w:r>
-              <w:rPr>
-                <w:rStyle w:val="Hyperlink"/>
-                <w:rFonts w:cs="Arial"/>
-                <w:noProof/>
-              </w:rPr>
-              <w:t>5.</w:t>
-            </w:r>
-            <w:r>
-              <w:rPr>
-                <w:rFonts w:asciiTheme="minorHAnsi" w:eastAsiaTheme="minorEastAsia" w:hAnsiTheme="minorHAnsi" w:cstheme="minorBidi"/>
-                <w:b w:val="0"/>
-                <w:caps w:val="0"/>
-                <w:noProof/>
-              </w:rPr>
-              <w:tab/>
-            </w:r>
-            <w:r>
-              <w:rPr>
-                <w:rStyle w:val="Hyperlink"/>
-                <w:rFonts w:cs="Arial"/>
-                <w:noProof/>
-              </w:rPr>
-              <w:t>Base Classes</w:t>
-            </w:r>
-            <w:r>
-              <w:rPr>
-                <w:noProof/>
-                <w:webHidden/>
-              </w:rPr>
-              <w:tab/>
-            </w:r>
-            <w:r>
-              <w:rPr>
-                <w:noProof/>
-                <w:webHidden/>
-              </w:rPr>
-              <w:fldChar w:fldCharType="begin"/>
-            </w:r>
-            <w:r>
-              <w:rPr>
-                <w:noProof/>
-                <w:webHidden/>
-              </w:rPr>
-              <w:instrText xml:space="preserve"> PAGEREF _Toc475556023 \h </w:instrText>
-            </w:r>
-            <w:r>
-              <w:rPr>
-                <w:noProof/>
-                <w:webHidden/>
-              </w:rPr>
-            </w:r>
-            <w:r>
-              <w:rPr>
-                <w:noProof/>
-                <w:webHidden/>
-              </w:rPr>
-              <w:fldChar w:fldCharType="separate"/>
-            </w:r>
-            <w:r>
-              <w:rPr>
-                <w:noProof/>
-                <w:webHidden/>
-              </w:rPr>
-              <w:t>4</w:t>
+              <w:t>5</w:t>
             </w:r>
             <w:r>
               <w:rPr>
@@ -1614,13 +1788,13 @@
               <w:szCs w:val="24"/>
             </w:rPr>
           </w:pPr>
-          <w:hyperlink w:anchor="_Toc475556024" w:history="1">
+          <w:hyperlink w:anchor="_Toc476129362" w:history="1">
             <w:r>
               <w:rPr>
                 <w:rStyle w:val="Hyperlink"/>
                 <w:noProof/>
               </w:rPr>
-              <w:t>5.1</w:t>
+              <w:t>7.2</w:t>
             </w:r>
             <w:r>
               <w:rPr>
@@ -1637,7 +1811,7 @@
                 <w:rStyle w:val="Hyperlink"/>
                 <w:noProof/>
               </w:rPr>
-              <w:t>BaseClass for Configuration :</w:t>
+              <w:t>What is FlowManager</w:t>
             </w:r>
             <w:r>
               <w:rPr>
@@ -1658,7 +1832,7 @@
                 <w:noProof/>
                 <w:webHidden/>
               </w:rPr>
-              <w:instrText xml:space="preserve"> PAGEREF _Toc475556024 \h </w:instrText>
+              <w:instrText xml:space="preserve"> PAGEREF _Toc476129362 \h </w:instrText>
             </w:r>
             <w:r>
               <w:rPr>
@@ -1678,7 +1852,7 @@
                 <w:noProof/>
                 <w:webHidden/>
               </w:rPr>
-              <w:t>4</w:t>
+              <w:t>5</w:t>
             </w:r>
             <w:r>
               <w:rPr>
@@ -1704,13 +1878,13 @@
               <w:szCs w:val="24"/>
             </w:rPr>
           </w:pPr>
-          <w:hyperlink w:anchor="_Toc475556025" w:history="1">
+          <w:hyperlink w:anchor="_Toc476129363" w:history="1">
             <w:r>
               <w:rPr>
                 <w:rStyle w:val="Hyperlink"/>
                 <w:noProof/>
               </w:rPr>
-              <w:t>5.2</w:t>
+              <w:t>7.3</w:t>
             </w:r>
             <w:r>
               <w:rPr>
@@ -1727,7 +1901,7 @@
                 <w:rStyle w:val="Hyperlink"/>
                 <w:noProof/>
               </w:rPr>
-              <w:t>Classes for Launching Mechanism</w:t>
+              <w:t>State</w:t>
             </w:r>
             <w:r>
               <w:rPr>
@@ -1748,7 +1922,7 @@
                 <w:noProof/>
                 <w:webHidden/>
               </w:rPr>
-              <w:instrText xml:space="preserve"> PAGEREF _Toc475556025 \h </w:instrText>
+              <w:instrText xml:space="preserve"> PAGEREF _Toc476129363 \h </w:instrText>
             </w:r>
             <w:r>
               <w:rPr>
@@ -1768,185 +1942,7 @@
                 <w:noProof/>
                 <w:webHidden/>
               </w:rPr>
-              <w:t>4</w:t>
-            </w:r>
-            <w:r>
-              <w:rPr>
-                <w:noProof/>
-                <w:webHidden/>
-              </w:rPr>
-              <w:fldChar w:fldCharType="end"/>
-            </w:r>
-          </w:hyperlink>
-        </w:p>
-        <w:p>
-          <w:pPr>
-            <w:pStyle w:val="TOC1"/>
-            <w:tabs>
-              <w:tab w:val="left" w:pos="480"/>
-              <w:tab w:val="right" w:leader="dot" w:pos="9533"/>
-            </w:tabs>
-            <w:rPr>
-              <w:rFonts w:asciiTheme="minorHAnsi" w:eastAsiaTheme="minorEastAsia" w:hAnsiTheme="minorHAnsi" w:cstheme="minorBidi"/>
-              <w:b w:val="0"/>
-              <w:caps w:val="0"/>
-              <w:noProof/>
-            </w:rPr>
-          </w:pPr>
-          <w:hyperlink w:anchor="_Toc475556026" w:history="1">
-            <w:r>
-              <w:rPr>
-                <w:rStyle w:val="Hyperlink"/>
-                <w:rFonts w:cs="Arial"/>
-                <w:noProof/>
-              </w:rPr>
-              <w:t>6.</w:t>
-            </w:r>
-            <w:r>
-              <w:rPr>
-                <w:rFonts w:asciiTheme="minorHAnsi" w:eastAsiaTheme="minorEastAsia" w:hAnsiTheme="minorHAnsi" w:cstheme="minorBidi"/>
-                <w:b w:val="0"/>
-                <w:caps w:val="0"/>
-                <w:noProof/>
-              </w:rPr>
-              <w:tab/>
-            </w:r>
-            <w:r>
-              <w:rPr>
-                <w:rStyle w:val="Hyperlink"/>
-                <w:rFonts w:cs="Arial"/>
-                <w:noProof/>
-              </w:rPr>
-              <w:t>Interfaces</w:t>
-            </w:r>
-            <w:r>
-              <w:rPr>
-                <w:noProof/>
-                <w:webHidden/>
-              </w:rPr>
-              <w:tab/>
-            </w:r>
-            <w:r>
-              <w:rPr>
-                <w:noProof/>
-                <w:webHidden/>
-              </w:rPr>
-              <w:fldChar w:fldCharType="begin"/>
-            </w:r>
-            <w:r>
-              <w:rPr>
-                <w:noProof/>
-                <w:webHidden/>
-              </w:rPr>
-              <w:instrText xml:space="preserve"> PAGEREF _Toc475556026 \h </w:instrText>
-            </w:r>
-            <w:r>
-              <w:rPr>
-                <w:noProof/>
-                <w:webHidden/>
-              </w:rPr>
-            </w:r>
-            <w:r>
-              <w:rPr>
-                <w:noProof/>
-                <w:webHidden/>
-              </w:rPr>
-              <w:fldChar w:fldCharType="separate"/>
-            </w:r>
-            <w:r>
-              <w:rPr>
-                <w:noProof/>
-                <w:webHidden/>
-              </w:rPr>
               <w:t>5</w:t>
-            </w:r>
-            <w:r>
-              <w:rPr>
-                <w:noProof/>
-                <w:webHidden/>
-              </w:rPr>
-              <w:fldChar w:fldCharType="end"/>
-            </w:r>
-          </w:hyperlink>
-        </w:p>
-        <w:p>
-          <w:pPr>
-            <w:pStyle w:val="TOC1"/>
-            <w:tabs>
-              <w:tab w:val="left" w:pos="480"/>
-              <w:tab w:val="right" w:leader="dot" w:pos="9533"/>
-            </w:tabs>
-            <w:rPr>
-              <w:rFonts w:asciiTheme="minorHAnsi" w:eastAsiaTheme="minorEastAsia" w:hAnsiTheme="minorHAnsi" w:cstheme="minorBidi"/>
-              <w:b w:val="0"/>
-              <w:caps w:val="0"/>
-              <w:noProof/>
-            </w:rPr>
-          </w:pPr>
-          <w:hyperlink w:anchor="_Toc475556027" w:history="1">
-            <w:r>
-              <w:rPr>
-                <w:rStyle w:val="Hyperlink"/>
-                <w:noProof/>
-              </w:rPr>
-              <w:t>7.</w:t>
-            </w:r>
-            <w:r>
-              <w:rPr>
-                <w:rFonts w:asciiTheme="minorHAnsi" w:eastAsiaTheme="minorEastAsia" w:hAnsiTheme="minorHAnsi" w:cstheme="minorBidi"/>
-                <w:b w:val="0"/>
-                <w:caps w:val="0"/>
-                <w:noProof/>
-              </w:rPr>
-              <w:tab/>
-            </w:r>
-            <w:r>
-              <w:rPr>
-                <w:rStyle w:val="Hyperlink"/>
-                <w:noProof/>
-              </w:rPr>
-              <w:t>Flow Manager</w:t>
-            </w:r>
-            <w:r>
-              <w:rPr>
-                <w:noProof/>
-                <w:webHidden/>
-              </w:rPr>
-              <w:tab/>
-            </w:r>
-            <w:r>
-              <w:rPr>
-                <w:noProof/>
-                <w:webHidden/>
-              </w:rPr>
-              <w:fldChar w:fldCharType="begin"/>
-            </w:r>
-            <w:r>
-              <w:rPr>
-                <w:noProof/>
-                <w:webHidden/>
-              </w:rPr>
-              <w:instrText xml:space="preserve"> PAGEREF _Toc475556027 \h </w:instrText>
-            </w:r>
-            <w:r>
-              <w:rPr>
-                <w:noProof/>
-                <w:webHidden/>
-              </w:rPr>
-            </w:r>
-            <w:r>
-              <w:rPr>
-                <w:noProof/>
-                <w:webHidden/>
-              </w:rPr>
-              <w:fldChar w:fldCharType="separate"/>
-            </w:r>
-            <w:r>
-              <w:rPr>
-                <w:noProof/>
-                <w:webHidden/>
-              </w:rPr>
-              <w:t>6</w:t>
             </w:r>
             <w:r>
               <w:rPr>
@@ -1972,13 +1968,13 @@
               <w:szCs w:val="24"/>
             </w:rPr>
           </w:pPr>
-          <w:hyperlink w:anchor="_Toc475556028" w:history="1">
+          <w:hyperlink w:anchor="_Toc476129364" w:history="1">
             <w:r>
               <w:rPr>
                 <w:rStyle w:val="Hyperlink"/>
                 <w:noProof/>
               </w:rPr>
-              <w:t>7.1</w:t>
+              <w:t>7.4</w:t>
             </w:r>
             <w:r>
               <w:rPr>
@@ -1995,7 +1991,7 @@
                 <w:rStyle w:val="Hyperlink"/>
                 <w:noProof/>
               </w:rPr>
-              <w:t>TFS Link:</w:t>
+              <w:t>Condition</w:t>
             </w:r>
             <w:r>
               <w:rPr>
@@ -2016,7 +2012,78 @@
                 <w:noProof/>
                 <w:webHidden/>
               </w:rPr>
-              <w:instrText xml:space="preserve"> PAGEREF _Toc475556028 \h </w:instrText>
+              <w:instrText xml:space="preserve"> PAGEREF _Toc476129364 \h </w:instrText>
+            </w:r>
+            <w:r>
+              <w:rPr>
+                <w:noProof/>
+                <w:webHidden/>
+              </w:rPr>
+            </w:r>
+            <w:r>
+              <w:rPr>
+                <w:noProof/>
+                <w:webHidden/>
+              </w:rPr>
+              <w:fldChar w:fldCharType="separate"/>
+            </w:r>
+            <w:r>
+              <w:rPr>
+                <w:noProof/>
+                <w:webHidden/>
+              </w:rPr>
+              <w:t>6</w:t>
+            </w:r>
+            <w:r>
+              <w:rPr>
+                <w:noProof/>
+                <w:webHidden/>
+              </w:rPr>
+              <w:fldChar w:fldCharType="end"/>
+            </w:r>
+          </w:hyperlink>
+        </w:p>
+        <w:p>
+          <w:pPr>
+            <w:pStyle w:val="TOC3"/>
+            <w:tabs>
+              <w:tab w:val="right" w:leader="dot" w:pos="9533"/>
+            </w:tabs>
+            <w:rPr>
+              <w:rFonts w:eastAsiaTheme="minorEastAsia" w:cstheme="minorBidi"/>
+              <w:noProof/>
+              <w:sz w:val="24"/>
+              <w:szCs w:val="24"/>
+            </w:rPr>
+          </w:pPr>
+          <w:hyperlink w:anchor="_Toc476129365" w:history="1">
+            <w:r>
+              <w:rPr>
+                <w:rStyle w:val="Hyperlink"/>
+                <w:noProof/>
+              </w:rPr>
+              <w:t>BaseCondition</w:t>
+            </w:r>
+            <w:r>
+              <w:rPr>
+                <w:noProof/>
+                <w:webHidden/>
+              </w:rPr>
+              <w:tab/>
+            </w:r>
+            <w:r>
+              <w:rPr>
+                <w:noProof/>
+                <w:webHidden/>
+              </w:rPr>
+              <w:fldChar w:fldCharType="begin"/>
+            </w:r>
+            <w:r>
+              <w:rPr>
+                <w:noProof/>
+                <w:webHidden/>
+              </w:rPr>
+              <w:instrText xml:space="preserve"> PAGEREF _Toc476129365 \h </w:instrText>
             </w:r>
             <w:r>
               <w:rPr>
@@ -2062,13 +2129,13 @@
               <w:szCs w:val="24"/>
             </w:rPr>
           </w:pPr>
-          <w:hyperlink w:anchor="_Toc475556029" w:history="1">
+          <w:hyperlink w:anchor="_Toc476129366" w:history="1">
             <w:r>
               <w:rPr>
                 <w:rStyle w:val="Hyperlink"/>
                 <w:noProof/>
               </w:rPr>
-              <w:t>7.2</w:t>
+              <w:t>7.5</w:t>
             </w:r>
             <w:r>
               <w:rPr>
@@ -2085,7 +2152,7 @@
                 <w:rStyle w:val="Hyperlink"/>
                 <w:noProof/>
               </w:rPr>
-              <w:t>What is FlowManager</w:t>
+              <w:t>How is Dynamic flow supported in FlowManager</w:t>
             </w:r>
             <w:r>
               <w:rPr>
@@ -2106,7 +2173,7 @@
                 <w:noProof/>
                 <w:webHidden/>
               </w:rPr>
-              <w:instrText xml:space="preserve"> PAGEREF _Toc475556029 \h </w:instrText>
+              <w:instrText xml:space="preserve"> PAGEREF _Toc476129366 \h </w:instrText>
             </w:r>
             <w:r>
               <w:rPr>
@@ -2126,7 +2193,7 @@
                 <w:noProof/>
                 <w:webHidden/>
               </w:rPr>
-              <w:t>6</w:t>
+              <w:t>7</w:t>
             </w:r>
             <w:r>
               <w:rPr>
@@ -2152,13 +2219,13 @@
               <w:szCs w:val="24"/>
             </w:rPr>
           </w:pPr>
-          <w:hyperlink w:anchor="_Toc475556030" w:history="1">
+          <w:hyperlink w:anchor="_Toc476129367" w:history="1">
             <w:r>
               <w:rPr>
                 <w:rStyle w:val="Hyperlink"/>
                 <w:noProof/>
               </w:rPr>
-              <w:t>7.3</w:t>
+              <w:t>7.6</w:t>
             </w:r>
             <w:r>
               <w:rPr>
@@ -2175,7 +2242,7 @@
                 <w:rStyle w:val="Hyperlink"/>
                 <w:noProof/>
               </w:rPr>
-              <w:t>State</w:t>
+              <w:t>Flow Manager pre-requisites</w:t>
             </w:r>
             <w:r>
               <w:rPr>
@@ -2196,7 +2263,7 @@
                 <w:noProof/>
                 <w:webHidden/>
               </w:rPr>
-              <w:instrText xml:space="preserve"> PAGEREF _Toc475556030 \h </w:instrText>
+              <w:instrText xml:space="preserve"> PAGEREF _Toc476129367 \h </w:instrText>
             </w:r>
             <w:r>
               <w:rPr>
@@ -2216,7 +2283,7 @@
                 <w:noProof/>
                 <w:webHidden/>
               </w:rPr>
-              <w:t>6</w:t>
+              <w:t>8</w:t>
             </w:r>
             <w:r>
               <w:rPr>
@@ -2242,13 +2309,13 @@
               <w:szCs w:val="24"/>
             </w:rPr>
           </w:pPr>
-          <w:hyperlink w:anchor="_Toc475556031" w:history="1">
+          <w:hyperlink w:anchor="_Toc476129368" w:history="1">
             <w:r>
               <w:rPr>
                 <w:rStyle w:val="Hyperlink"/>
                 <w:noProof/>
               </w:rPr>
-              <w:t>7.4</w:t>
+              <w:t>7.7</w:t>
             </w:r>
             <w:r>
               <w:rPr>
@@ -2265,7 +2332,7 @@
                 <w:rStyle w:val="Hyperlink"/>
                 <w:noProof/>
               </w:rPr>
-              <w:t>Condition</w:t>
+              <w:t>Flow Manager Initialization</w:t>
             </w:r>
             <w:r>
               <w:rPr>
@@ -2286,7 +2353,7 @@
                 <w:noProof/>
                 <w:webHidden/>
               </w:rPr>
-              <w:instrText xml:space="preserve"> PAGEREF _Toc475556031 \h </w:instrText>
+              <w:instrText xml:space="preserve"> PAGEREF _Toc476129368 \h </w:instrText>
             </w:r>
             <w:r>
               <w:rPr>
@@ -2306,78 +2373,7 @@
                 <w:noProof/>
                 <w:webHidden/>
               </w:rPr>
-              <w:t>7</w:t>
-            </w:r>
-            <w:r>
-              <w:rPr>
-                <w:noProof/>
-                <w:webHidden/>
-              </w:rPr>
-              <w:fldChar w:fldCharType="end"/>
-            </w:r>
-          </w:hyperlink>
-        </w:p>
-        <w:p>
-          <w:pPr>
-            <w:pStyle w:val="TOC3"/>
-            <w:tabs>
-              <w:tab w:val="right" w:leader="dot" w:pos="9533"/>
-            </w:tabs>
-            <w:rPr>
-              <w:rFonts w:eastAsiaTheme="minorEastAsia" w:cstheme="minorBidi"/>
-              <w:noProof/>
-              <w:sz w:val="24"/>
-              <w:szCs w:val="24"/>
-            </w:rPr>
-          </w:pPr>
-          <w:hyperlink w:anchor="_Toc475556032" w:history="1">
-            <w:r>
-              <w:rPr>
-                <w:rStyle w:val="Hyperlink"/>
-                <w:noProof/>
-              </w:rPr>
-              <w:t>BaseCondition</w:t>
-            </w:r>
-            <w:r>
-              <w:rPr>
-                <w:noProof/>
-                <w:webHidden/>
-              </w:rPr>
-              <w:tab/>
-            </w:r>
-            <w:r>
-              <w:rPr>
-                <w:noProof/>
-                <w:webHidden/>
-              </w:rPr>
-              <w:fldChar w:fldCharType="begin"/>
-            </w:r>
-            <w:r>
-              <w:rPr>
-                <w:noProof/>
-                <w:webHidden/>
-              </w:rPr>
-              <w:instrText xml:space="preserve"> PAGEREF _Toc475556032 \h </w:instrText>
-            </w:r>
-            <w:r>
-              <w:rPr>
-                <w:noProof/>
-                <w:webHidden/>
-              </w:rPr>
-            </w:r>
-            <w:r>
-              <w:rPr>
-                <w:noProof/>
-                <w:webHidden/>
-              </w:rPr>
-              <w:fldChar w:fldCharType="separate"/>
-            </w:r>
-            <w:r>
-              <w:rPr>
-                <w:noProof/>
-                <w:webHidden/>
-              </w:rPr>
-              <w:t>7</w:t>
+              <w:t>8</w:t>
             </w:r>
             <w:r>
               <w:rPr>
@@ -2403,13 +2399,13 @@
               <w:szCs w:val="24"/>
             </w:rPr>
           </w:pPr>
-          <w:hyperlink w:anchor="_Toc475556033" w:history="1">
+          <w:hyperlink w:anchor="_Toc476129369" w:history="1">
             <w:r>
               <w:rPr>
                 <w:rStyle w:val="Hyperlink"/>
                 <w:noProof/>
               </w:rPr>
-              <w:t>7.5</w:t>
+              <w:t>7.8</w:t>
             </w:r>
             <w:r>
               <w:rPr>
@@ -2426,7 +2422,7 @@
                 <w:rStyle w:val="Hyperlink"/>
                 <w:noProof/>
               </w:rPr>
-              <w:t>How is Dynamic flow supported in FlowManager</w:t>
+              <w:t>Forward Navigation using Flow Manager</w:t>
             </w:r>
             <w:r>
               <w:rPr>
@@ -2447,7 +2443,7 @@
                 <w:noProof/>
                 <w:webHidden/>
               </w:rPr>
-              <w:instrText xml:space="preserve"> PAGEREF _Toc475556033 \h </w:instrText>
+              <w:instrText xml:space="preserve"> PAGEREF _Toc476129369 \h </w:instrText>
             </w:r>
             <w:r>
               <w:rPr>
@@ -2467,7 +2463,7 @@
                 <w:noProof/>
                 <w:webHidden/>
               </w:rPr>
-              <w:t>7</w:t>
+              <w:t>8</w:t>
             </w:r>
             <w:r>
               <w:rPr>
@@ -2493,13 +2489,13 @@
               <w:szCs w:val="24"/>
             </w:rPr>
           </w:pPr>
-          <w:hyperlink w:anchor="_Toc475556034" w:history="1">
+          <w:hyperlink w:anchor="_Toc476129370" w:history="1">
             <w:r>
               <w:rPr>
                 <w:rStyle w:val="Hyperlink"/>
                 <w:noProof/>
               </w:rPr>
-              <w:t>7.6</w:t>
+              <w:t>7.9</w:t>
             </w:r>
             <w:r>
               <w:rPr>
@@ -2516,7 +2512,7 @@
                 <w:rStyle w:val="Hyperlink"/>
                 <w:noProof/>
               </w:rPr>
-              <w:t>Flow Manager pre-requisites</w:t>
+              <w:t>Backward Navigation using Flow Manager</w:t>
             </w:r>
             <w:r>
               <w:rPr>
@@ -2537,7 +2533,7 @@
                 <w:noProof/>
                 <w:webHidden/>
               </w:rPr>
-              <w:instrText xml:space="preserve"> PAGEREF _Toc475556034 \h </w:instrText>
+              <w:instrText xml:space="preserve"> PAGEREF _Toc476129370 \h </w:instrText>
             </w:r>
             <w:r>
               <w:rPr>
@@ -2557,7 +2553,7 @@
                 <w:noProof/>
                 <w:webHidden/>
               </w:rPr>
-              <w:t>8</w:t>
+              <w:t>9</w:t>
             </w:r>
             <w:r>
               <w:rPr>
@@ -2583,13 +2579,13 @@
               <w:szCs w:val="24"/>
             </w:rPr>
           </w:pPr>
-          <w:hyperlink w:anchor="_Toc475556035" w:history="1">
+          <w:hyperlink w:anchor="_Toc476129371" w:history="1">
             <w:r>
               <w:rPr>
                 <w:rStyle w:val="Hyperlink"/>
                 <w:noProof/>
               </w:rPr>
-              <w:t>7.7</w:t>
+              <w:t>7.10</w:t>
             </w:r>
             <w:r>
               <w:rPr>
@@ -2606,7 +2602,7 @@
                 <w:rStyle w:val="Hyperlink"/>
                 <w:noProof/>
               </w:rPr>
-              <w:t>Changes in 17.1 BaseFlowManager release:</w:t>
+              <w:t>API description of BaseFlowManager:</w:t>
             </w:r>
             <w:r>
               <w:rPr>
@@ -2627,7 +2623,7 @@
                 <w:noProof/>
                 <w:webHidden/>
               </w:rPr>
-              <w:instrText xml:space="preserve"> PAGEREF _Toc475556035 \h </w:instrText>
+              <w:instrText xml:space="preserve"> PAGEREF _Toc476129371 \h </w:instrText>
             </w:r>
             <w:r>
               <w:rPr>
@@ -2647,149 +2643,7 @@
                 <w:noProof/>
                 <w:webHidden/>
               </w:rPr>
-              <w:t>10</w:t>
-            </w:r>
-            <w:r>
-              <w:rPr>
-                <w:noProof/>
-                <w:webHidden/>
-              </w:rPr>
-              <w:fldChar w:fldCharType="end"/>
-            </w:r>
-          </w:hyperlink>
-        </w:p>
-        <w:p>
-          <w:pPr>
-            <w:pStyle w:val="TOC3"/>
-            <w:tabs>
-              <w:tab w:val="right" w:leader="dot" w:pos="9533"/>
-            </w:tabs>
-            <w:rPr>
-              <w:rFonts w:eastAsiaTheme="minorEastAsia" w:cstheme="minorBidi"/>
-              <w:noProof/>
-              <w:sz w:val="24"/>
-              <w:szCs w:val="24"/>
-            </w:rPr>
-          </w:pPr>
-          <w:hyperlink w:anchor="_Toc475556036" w:history="1">
-            <w:r>
-              <w:rPr>
-                <w:rStyle w:val="Hyperlink"/>
-                <w:noProof/>
-              </w:rPr>
-              <w:t>7.7.1 Deprecated API’s</w:t>
-            </w:r>
-            <w:r>
-              <w:rPr>
-                <w:noProof/>
-                <w:webHidden/>
-              </w:rPr>
-              <w:tab/>
-            </w:r>
-            <w:r>
-              <w:rPr>
-                <w:noProof/>
-                <w:webHidden/>
-              </w:rPr>
-              <w:fldChar w:fldCharType="begin"/>
-            </w:r>
-            <w:r>
-              <w:rPr>
-                <w:noProof/>
-                <w:webHidden/>
-              </w:rPr>
-              <w:instrText xml:space="preserve"> PAGEREF _Toc475556036 \h </w:instrText>
-            </w:r>
-            <w:r>
-              <w:rPr>
-                <w:noProof/>
-                <w:webHidden/>
-              </w:rPr>
-            </w:r>
-            <w:r>
-              <w:rPr>
-                <w:noProof/>
-                <w:webHidden/>
-              </w:rPr>
-              <w:fldChar w:fldCharType="separate"/>
-            </w:r>
-            <w:r>
-              <w:rPr>
-                <w:noProof/>
-                <w:webHidden/>
-              </w:rPr>
-              <w:t>10</w:t>
-            </w:r>
-            <w:r>
-              <w:rPr>
-                <w:noProof/>
-                <w:webHidden/>
-              </w:rPr>
-              <w:fldChar w:fldCharType="end"/>
-            </w:r>
-          </w:hyperlink>
-        </w:p>
-        <w:p>
-          <w:pPr>
-            <w:pStyle w:val="TOC3"/>
-            <w:tabs>
-              <w:tab w:val="right" w:leader="dot" w:pos="9533"/>
-            </w:tabs>
-            <w:rPr>
-              <w:rFonts w:eastAsiaTheme="minorEastAsia" w:cstheme="minorBidi"/>
-              <w:noProof/>
-              <w:sz w:val="24"/>
-              <w:szCs w:val="24"/>
-            </w:rPr>
-          </w:pPr>
-          <w:hyperlink w:anchor="_Toc475556037" w:history="1">
-            <w:r>
-              <w:rPr>
-                <w:rStyle w:val="Hyperlink"/>
-                <w:noProof/>
-              </w:rPr>
-              <w:t>7.7.2 New API’s</w:t>
-            </w:r>
-            <w:r>
-              <w:rPr>
-                <w:noProof/>
-                <w:webHidden/>
-              </w:rPr>
-              <w:tab/>
-            </w:r>
-            <w:r>
-              <w:rPr>
-                <w:noProof/>
-                <w:webHidden/>
-              </w:rPr>
-              <w:fldChar w:fldCharType="begin"/>
-            </w:r>
-            <w:r>
-              <w:rPr>
-                <w:noProof/>
-                <w:webHidden/>
-              </w:rPr>
-              <w:instrText xml:space="preserve"> PAGEREF _Toc475556037 \h </w:instrText>
-            </w:r>
-            <w:r>
-              <w:rPr>
-                <w:noProof/>
-                <w:webHidden/>
-              </w:rPr>
-            </w:r>
-            <w:r>
-              <w:rPr>
-                <w:noProof/>
-                <w:webHidden/>
-              </w:rPr>
-              <w:fldChar w:fldCharType="separate"/>
-            </w:r>
-            <w:r>
-              <w:rPr>
-                <w:noProof/>
-                <w:webHidden/>
-              </w:rPr>
-              <w:t>10</w:t>
+              <w:t>9</w:t>
             </w:r>
             <w:r>
               <w:rPr>
@@ -2815,13 +2669,13 @@
               <w:szCs w:val="24"/>
             </w:rPr>
           </w:pPr>
-          <w:hyperlink w:anchor="_Toc475556038" w:history="1">
+          <w:hyperlink w:anchor="_Toc476129372" w:history="1">
             <w:r>
               <w:rPr>
                 <w:rStyle w:val="Hyperlink"/>
                 <w:noProof/>
               </w:rPr>
-              <w:t>7.8</w:t>
+              <w:t>7.11</w:t>
             </w:r>
             <w:r>
               <w:rPr>
@@ -2838,7 +2692,7 @@
                 <w:rStyle w:val="Hyperlink"/>
                 <w:noProof/>
               </w:rPr>
-              <w:t>Base-App Architecture Overview</w:t>
+              <w:t>Changes in 17.1 BaseFlowManager release:</w:t>
             </w:r>
             <w:r>
               <w:rPr>
@@ -2859,7 +2713,149 @@
                 <w:noProof/>
                 <w:webHidden/>
               </w:rPr>
-              <w:instrText xml:space="preserve"> PAGEREF _Toc475556038 \h </w:instrText>
+              <w:instrText xml:space="preserve"> PAGEREF _Toc476129372 \h </w:instrText>
+            </w:r>
+            <w:r>
+              <w:rPr>
+                <w:noProof/>
+                <w:webHidden/>
+              </w:rPr>
+            </w:r>
+            <w:r>
+              <w:rPr>
+                <w:noProof/>
+                <w:webHidden/>
+              </w:rPr>
+              <w:fldChar w:fldCharType="separate"/>
+            </w:r>
+            <w:r>
+              <w:rPr>
+                <w:noProof/>
+                <w:webHidden/>
+              </w:rPr>
+              <w:t>10</w:t>
+            </w:r>
+            <w:r>
+              <w:rPr>
+                <w:noProof/>
+                <w:webHidden/>
+              </w:rPr>
+              <w:fldChar w:fldCharType="end"/>
+            </w:r>
+          </w:hyperlink>
+        </w:p>
+        <w:p>
+          <w:pPr>
+            <w:pStyle w:val="TOC3"/>
+            <w:tabs>
+              <w:tab w:val="right" w:leader="dot" w:pos="9533"/>
+            </w:tabs>
+            <w:rPr>
+              <w:rFonts w:eastAsiaTheme="minorEastAsia" w:cstheme="minorBidi"/>
+              <w:noProof/>
+              <w:sz w:val="24"/>
+              <w:szCs w:val="24"/>
+            </w:rPr>
+          </w:pPr>
+          <w:hyperlink w:anchor="_Toc476129373" w:history="1">
+            <w:r>
+              <w:rPr>
+                <w:rStyle w:val="Hyperlink"/>
+                <w:noProof/>
+              </w:rPr>
+              <w:t>7.11.1 Deprecated API’s</w:t>
+            </w:r>
+            <w:r>
+              <w:rPr>
+                <w:noProof/>
+                <w:webHidden/>
+              </w:rPr>
+              <w:tab/>
+            </w:r>
+            <w:r>
+              <w:rPr>
+                <w:noProof/>
+                <w:webHidden/>
+              </w:rPr>
+              <w:fldChar w:fldCharType="begin"/>
+            </w:r>
+            <w:r>
+              <w:rPr>
+                <w:noProof/>
+                <w:webHidden/>
+              </w:rPr>
+              <w:instrText xml:space="preserve"> PAGEREF _Toc476129373 \h </w:instrText>
+            </w:r>
+            <w:r>
+              <w:rPr>
+                <w:noProof/>
+                <w:webHidden/>
+              </w:rPr>
+            </w:r>
+            <w:r>
+              <w:rPr>
+                <w:noProof/>
+                <w:webHidden/>
+              </w:rPr>
+              <w:fldChar w:fldCharType="separate"/>
+            </w:r>
+            <w:r>
+              <w:rPr>
+                <w:noProof/>
+                <w:webHidden/>
+              </w:rPr>
+              <w:t>10</w:t>
+            </w:r>
+            <w:r>
+              <w:rPr>
+                <w:noProof/>
+                <w:webHidden/>
+              </w:rPr>
+              <w:fldChar w:fldCharType="end"/>
+            </w:r>
+          </w:hyperlink>
+        </w:p>
+        <w:p>
+          <w:pPr>
+            <w:pStyle w:val="TOC3"/>
+            <w:tabs>
+              <w:tab w:val="right" w:leader="dot" w:pos="9533"/>
+            </w:tabs>
+            <w:rPr>
+              <w:rFonts w:eastAsiaTheme="minorEastAsia" w:cstheme="minorBidi"/>
+              <w:noProof/>
+              <w:sz w:val="24"/>
+              <w:szCs w:val="24"/>
+            </w:rPr>
+          </w:pPr>
+          <w:hyperlink w:anchor="_Toc476129374" w:history="1">
+            <w:r>
+              <w:rPr>
+                <w:rStyle w:val="Hyperlink"/>
+                <w:noProof/>
+              </w:rPr>
+              <w:t>7.11.2 New API’s</w:t>
+            </w:r>
+            <w:r>
+              <w:rPr>
+                <w:noProof/>
+                <w:webHidden/>
+              </w:rPr>
+              <w:tab/>
+            </w:r>
+            <w:r>
+              <w:rPr>
+                <w:noProof/>
+                <w:webHidden/>
+              </w:rPr>
+              <w:fldChar w:fldCharType="begin"/>
+            </w:r>
+            <w:r>
+              <w:rPr>
+                <w:noProof/>
+                <w:webHidden/>
+              </w:rPr>
+              <w:instrText xml:space="preserve"> PAGEREF _Toc476129374 \h </w:instrText>
             </w:r>
             <w:r>
               <w:rPr>
@@ -2905,13 +2901,13 @@
               <w:szCs w:val="24"/>
             </w:rPr>
           </w:pPr>
-          <w:hyperlink w:anchor="_Toc475556039" w:history="1">
+          <w:hyperlink w:anchor="_Toc476129375" w:history="1">
             <w:r>
               <w:rPr>
                 <w:rStyle w:val="Hyperlink"/>
                 <w:noProof/>
               </w:rPr>
-              <w:t>7.9</w:t>
+              <w:t>7.12</w:t>
             </w:r>
             <w:r>
               <w:rPr>
@@ -2928,7 +2924,7 @@
                 <w:rStyle w:val="Hyperlink"/>
                 <w:noProof/>
               </w:rPr>
-              <w:t>Listeners</w:t>
+              <w:t>Base-App Architecture Overview</w:t>
             </w:r>
             <w:r>
               <w:rPr>
@@ -2949,78 +2945,7 @@
                 <w:noProof/>
                 <w:webHidden/>
               </w:rPr>
-              <w:instrText xml:space="preserve"> PAGEREF _Toc475556039 \h </w:instrText>
-            </w:r>
-            <w:r>
-              <w:rPr>
-                <w:noProof/>
-                <w:webHidden/>
-              </w:rPr>
-            </w:r>
-            <w:r>
-              <w:rPr>
-                <w:noProof/>
-                <w:webHidden/>
-              </w:rPr>
-              <w:fldChar w:fldCharType="separate"/>
-            </w:r>
-            <w:r>
-              <w:rPr>
-                <w:noProof/>
-                <w:webHidden/>
-              </w:rPr>
-              <w:t>10</w:t>
-            </w:r>
-            <w:r>
-              <w:rPr>
-                <w:noProof/>
-                <w:webHidden/>
-              </w:rPr>
-              <w:fldChar w:fldCharType="end"/>
-            </w:r>
-          </w:hyperlink>
-        </w:p>
-        <w:p>
-          <w:pPr>
-            <w:pStyle w:val="TOC3"/>
-            <w:tabs>
-              <w:tab w:val="right" w:leader="dot" w:pos="9533"/>
-            </w:tabs>
-            <w:rPr>
-              <w:rFonts w:eastAsiaTheme="minorEastAsia" w:cstheme="minorBidi"/>
-              <w:noProof/>
-              <w:sz w:val="24"/>
-              <w:szCs w:val="24"/>
-            </w:rPr>
-          </w:pPr>
-          <w:hyperlink w:anchor="_Toc475556040" w:history="1">
-            <w:r>
-              <w:rPr>
-                <w:rStyle w:val="Hyperlink"/>
-                <w:noProof/>
-              </w:rPr>
-              <w:t>FlowManagerListener</w:t>
-            </w:r>
-            <w:r>
-              <w:rPr>
-                <w:noProof/>
-                <w:webHidden/>
-              </w:rPr>
-              <w:tab/>
-            </w:r>
-            <w:r>
-              <w:rPr>
-                <w:noProof/>
-                <w:webHidden/>
-              </w:rPr>
-              <w:fldChar w:fldCharType="begin"/>
-            </w:r>
-            <w:r>
-              <w:rPr>
-                <w:noProof/>
-                <w:webHidden/>
-              </w:rPr>
-              <w:instrText xml:space="preserve"> PAGEREF _Toc475556040 \h </w:instrText>
+              <w:instrText xml:space="preserve"> PAGEREF _Toc476129375 \h </w:instrText>
             </w:r>
             <w:r>
               <w:rPr>
@@ -3066,13 +2991,13 @@
               <w:szCs w:val="24"/>
             </w:rPr>
           </w:pPr>
-          <w:hyperlink w:anchor="_Toc475556041" w:history="1">
+          <w:hyperlink w:anchor="_Toc476129376" w:history="1">
             <w:r>
               <w:rPr>
                 <w:rStyle w:val="Hyperlink"/>
                 <w:noProof/>
               </w:rPr>
-              <w:t>7.10</w:t>
+              <w:t>7.13</w:t>
             </w:r>
             <w:r>
               <w:rPr>
@@ -3089,6 +3014,167 @@
                 <w:rStyle w:val="Hyperlink"/>
                 <w:noProof/>
               </w:rPr>
+              <w:t>Listeners</w:t>
+            </w:r>
+            <w:r>
+              <w:rPr>
+                <w:noProof/>
+                <w:webHidden/>
+              </w:rPr>
+              <w:tab/>
+            </w:r>
+            <w:r>
+              <w:rPr>
+                <w:noProof/>
+                <w:webHidden/>
+              </w:rPr>
+              <w:fldChar w:fldCharType="begin"/>
+            </w:r>
+            <w:r>
+              <w:rPr>
+                <w:noProof/>
+                <w:webHidden/>
+              </w:rPr>
+              <w:instrText xml:space="preserve"> PAGEREF _Toc476129376 \h </w:instrText>
+            </w:r>
+            <w:r>
+              <w:rPr>
+                <w:noProof/>
+                <w:webHidden/>
+              </w:rPr>
+            </w:r>
+            <w:r>
+              <w:rPr>
+                <w:noProof/>
+                <w:webHidden/>
+              </w:rPr>
+              <w:fldChar w:fldCharType="separate"/>
+            </w:r>
+            <w:r>
+              <w:rPr>
+                <w:noProof/>
+                <w:webHidden/>
+              </w:rPr>
+              <w:t>11</w:t>
+            </w:r>
+            <w:r>
+              <w:rPr>
+                <w:noProof/>
+                <w:webHidden/>
+              </w:rPr>
+              <w:fldChar w:fldCharType="end"/>
+            </w:r>
+          </w:hyperlink>
+        </w:p>
+        <w:p>
+          <w:pPr>
+            <w:pStyle w:val="TOC3"/>
+            <w:tabs>
+              <w:tab w:val="right" w:leader="dot" w:pos="9533"/>
+            </w:tabs>
+            <w:rPr>
+              <w:rFonts w:eastAsiaTheme="minorEastAsia" w:cstheme="minorBidi"/>
+              <w:noProof/>
+              <w:sz w:val="24"/>
+              <w:szCs w:val="24"/>
+            </w:rPr>
+          </w:pPr>
+          <w:hyperlink w:anchor="_Toc476129377" w:history="1">
+            <w:r>
+              <w:rPr>
+                <w:rStyle w:val="Hyperlink"/>
+                <w:noProof/>
+              </w:rPr>
+              <w:t>FlowManagerListener</w:t>
+            </w:r>
+            <w:r>
+              <w:rPr>
+                <w:noProof/>
+                <w:webHidden/>
+              </w:rPr>
+              <w:tab/>
+            </w:r>
+            <w:r>
+              <w:rPr>
+                <w:noProof/>
+                <w:webHidden/>
+              </w:rPr>
+              <w:fldChar w:fldCharType="begin"/>
+            </w:r>
+            <w:r>
+              <w:rPr>
+                <w:noProof/>
+                <w:webHidden/>
+              </w:rPr>
+              <w:instrText xml:space="preserve"> PAGEREF _Toc476129377 \h </w:instrText>
+            </w:r>
+            <w:r>
+              <w:rPr>
+                <w:noProof/>
+                <w:webHidden/>
+              </w:rPr>
+            </w:r>
+            <w:r>
+              <w:rPr>
+                <w:noProof/>
+                <w:webHidden/>
+              </w:rPr>
+              <w:fldChar w:fldCharType="separate"/>
+            </w:r>
+            <w:r>
+              <w:rPr>
+                <w:noProof/>
+                <w:webHidden/>
+              </w:rPr>
+              <w:t>11</w:t>
+            </w:r>
+            <w:r>
+              <w:rPr>
+                <w:noProof/>
+                <w:webHidden/>
+              </w:rPr>
+              <w:fldChar w:fldCharType="end"/>
+            </w:r>
+          </w:hyperlink>
+        </w:p>
+        <w:p>
+          <w:pPr>
+            <w:pStyle w:val="TOC2"/>
+            <w:tabs>
+              <w:tab w:val="left" w:pos="720"/>
+              <w:tab w:val="right" w:leader="dot" w:pos="9533"/>
+            </w:tabs>
+            <w:rPr>
+              <w:rFonts w:eastAsiaTheme="minorEastAsia" w:cstheme="minorBidi"/>
+              <w:b w:val="0"/>
+              <w:noProof/>
+              <w:sz w:val="24"/>
+              <w:szCs w:val="24"/>
+            </w:rPr>
+          </w:pPr>
+          <w:hyperlink w:anchor="_Toc476129378" w:history="1">
+            <w:r>
+              <w:rPr>
+                <w:rStyle w:val="Hyperlink"/>
+                <w:noProof/>
+              </w:rPr>
+              <w:t>7.14</w:t>
+            </w:r>
+            <w:r>
+              <w:rPr>
+                <w:rFonts w:eastAsiaTheme="minorEastAsia" w:cstheme="minorBidi"/>
+                <w:b w:val="0"/>
+                <w:noProof/>
+                <w:sz w:val="24"/>
+                <w:szCs w:val="24"/>
+              </w:rPr>
+              <w:tab/>
+            </w:r>
+            <w:r>
+              <w:rPr>
+                <w:rStyle w:val="Hyperlink"/>
+                <w:noProof/>
+              </w:rPr>
               <w:t>Notes</w:t>
             </w:r>
             <w:r>
@@ -3110,7 +3196,7 @@
                 <w:noProof/>
                 <w:webHidden/>
               </w:rPr>
-              <w:instrText xml:space="preserve"> PAGEREF _Toc475556041 \h </w:instrText>
+              <w:instrText xml:space="preserve"> PAGEREF _Toc476129378 \h </w:instrText>
             </w:r>
             <w:r>
               <w:rPr>
@@ -3130,7 +3216,7 @@
                 <w:noProof/>
                 <w:webHidden/>
               </w:rPr>
-              <w:t>10</w:t>
+              <w:t>11</w:t>
             </w:r>
             <w:r>
               <w:rPr>
@@ -3265,7 +3351,7 @@
       <w:bookmarkStart w:id="11" w:name="_Toc387047448"/>
       <w:bookmarkStart w:id="12" w:name="_Toc297311296"/>
       <w:bookmarkStart w:id="13" w:name="_Toc444883170"/>
-      <w:bookmarkStart w:id="14" w:name="_Toc475556013"/>
+      <w:bookmarkStart w:id="14" w:name="_Toc476129349"/>
       <w:r>
         <w:rPr>
           <w:rFonts w:cs="Arial"/>
@@ -3324,7 +3410,7 @@
       </w:pPr>
       <w:bookmarkStart w:id="15" w:name="_Toc297311297"/>
       <w:bookmarkStart w:id="16" w:name="_Toc444883171"/>
-      <w:bookmarkStart w:id="17" w:name="_Toc475556014"/>
+      <w:bookmarkStart w:id="17" w:name="_Toc476129350"/>
       <w:r>
         <w:rPr>
           <w:rFonts w:cs="Arial"/>
@@ -3428,7 +3514,7 @@
       </w:pPr>
       <w:bookmarkStart w:id="18" w:name="_Toc297311298"/>
       <w:bookmarkStart w:id="19" w:name="_Toc444883172"/>
-      <w:bookmarkStart w:id="20" w:name="_Toc475556015"/>
+      <w:bookmarkStart w:id="20" w:name="_Toc476129351"/>
       <w:r>
         <w:rPr>
           <w:rFonts w:cs="Arial"/>
@@ -3664,7 +3750,7 @@
       </w:pPr>
       <w:bookmarkStart w:id="21" w:name="_Toc297311299"/>
       <w:bookmarkStart w:id="22" w:name="_Toc444883173"/>
-      <w:bookmarkStart w:id="23" w:name="_Toc475556016"/>
+      <w:bookmarkStart w:id="23" w:name="_Toc476129352"/>
       <w:r>
         <w:rPr>
           <w:rFonts w:cs="Arial"/>
@@ -4249,7 +4335,7 @@
         </w:rPr>
         <w:t xml:space="preserve"> </w:t>
       </w:r>
-      <w:bookmarkStart w:id="25" w:name="_Toc475556018"/>
+      <w:bookmarkStart w:id="25" w:name="_Toc476129353"/>
       <w:r>
         <w:rPr>
           <w:rFonts w:cs="Arial"/>
@@ -5220,8 +5306,8 @@
         </w:rPr>
       </w:pPr>
       <w:bookmarkStart w:id="26" w:name="_Toc444883178"/>
-      <w:bookmarkStart w:id="27" w:name="_Toc475556020"/>
-      <w:bookmarkStart w:id="28" w:name="_Toc297311301"/>
+      <w:bookmarkStart w:id="27" w:name="_Toc297311301"/>
+      <w:bookmarkStart w:id="28" w:name="_Toc476129354"/>
       <w:r>
         <w:rPr>
           <w:rFonts w:cs="Arial"/>
@@ -5230,7 +5316,7 @@
         <w:t>INITIALIZATION</w:t>
       </w:r>
       <w:bookmarkEnd w:id="26"/>
-      <w:bookmarkEnd w:id="27"/>
+      <w:bookmarkEnd w:id="28"/>
     </w:p>
     <w:p>
       <w:pPr>
@@ -5243,7 +5329,6 @@
           <w:u w:color="0B5ED7"/>
         </w:rPr>
       </w:pPr>
-      <w:proofErr w:type="spellStart"/>
       <w:r>
         <w:rPr>
           <w:bCs/>
@@ -5251,9 +5336,8 @@
           <w:szCs w:val="28"/>
           <w:u w:color="0B5ED7"/>
         </w:rPr>
-        <w:t>There</w:t>
-      </w:r>
-      <w:proofErr w:type="spellEnd"/>
+        <w:t>This</w:t>
+      </w:r>
       <w:r>
         <w:rPr>
           <w:bCs/>
@@ -5495,7 +5579,7 @@
         </w:rPr>
       </w:pPr>
       <w:bookmarkStart w:id="29" w:name="_Toc444883181"/>
-      <w:bookmarkStart w:id="30" w:name="_Toc475556021"/>
+      <w:bookmarkStart w:id="30" w:name="_Toc476129355"/>
       <w:r>
         <w:rPr>
           <w:rFonts w:cs="Arial"/>
@@ -5532,7 +5616,7 @@
         </w:rPr>
       </w:pPr>
       <w:bookmarkStart w:id="31" w:name="_Toc444883182"/>
-      <w:bookmarkStart w:id="32" w:name="_Toc475556022"/>
+      <w:bookmarkStart w:id="32" w:name="_Toc476129356"/>
       <w:r>
         <w:rPr>
           <w:rFonts w:cs="Arial"/>
@@ -5568,7 +5652,7 @@
           <w:rFonts w:cs="Arial"/>
         </w:rPr>
       </w:pPr>
-      <w:bookmarkStart w:id="33" w:name="_Toc475556023"/>
+      <w:bookmarkStart w:id="33" w:name="_Toc476129357"/>
       <w:r>
         <w:rPr>
           <w:rFonts w:cs="Arial"/>
@@ -5581,7 +5665,7 @@
       <w:pPr>
         <w:pStyle w:val="Heading2"/>
       </w:pPr>
-      <w:bookmarkStart w:id="34" w:name="_Toc475556025"/>
+      <w:bookmarkStart w:id="34" w:name="_Toc476129358"/>
       <w:r>
         <w:t>Classes for Launching Mechanism</w:t>
       </w:r>
@@ -6373,7 +6457,7 @@
           <w:rFonts w:cs="Arial"/>
         </w:rPr>
       </w:pPr>
-      <w:bookmarkStart w:id="35" w:name="_Toc475556026"/>
+      <w:bookmarkStart w:id="35" w:name="_Toc476129359"/>
       <w:r>
         <w:rPr>
           <w:rFonts w:cs="Arial"/>
@@ -7263,7 +7347,7 @@
       <w:pPr>
         <w:pStyle w:val="Heading1"/>
       </w:pPr>
-      <w:bookmarkStart w:id="36" w:name="_Toc475556027"/>
+      <w:bookmarkStart w:id="36" w:name="_Toc476129360"/>
       <w:r>
         <w:t>Flow Manager</w:t>
       </w:r>
@@ -7273,7 +7357,7 @@
       <w:pPr>
         <w:pStyle w:val="Heading2"/>
       </w:pPr>
-      <w:bookmarkStart w:id="37" w:name="_Toc475556028"/>
+      <w:bookmarkStart w:id="37" w:name="_Toc476129361"/>
       <w:r>
         <w:t>TFS</w:t>
       </w:r>
@@ -7307,7 +7391,7 @@
       <w:pPr>
         <w:pStyle w:val="Heading2"/>
       </w:pPr>
-      <w:bookmarkStart w:id="38" w:name="_Toc475556029"/>
+      <w:bookmarkStart w:id="38" w:name="_Toc476129362"/>
       <w:r>
         <w:t xml:space="preserve">What is </w:t>
       </w:r>
@@ -7396,7 +7480,7 @@
       <w:pPr>
         <w:pStyle w:val="Heading2"/>
       </w:pPr>
-      <w:bookmarkStart w:id="39" w:name="_Toc475556030"/>
+      <w:bookmarkStart w:id="39" w:name="_Toc476129363"/>
       <w:r>
         <w:t>State</w:t>
       </w:r>
@@ -8948,7 +9032,7 @@
       <w:pPr>
         <w:pStyle w:val="Heading2"/>
       </w:pPr>
-      <w:bookmarkStart w:id="40" w:name="_Toc475556031"/>
+      <w:bookmarkStart w:id="40" w:name="_Toc476129364"/>
       <w:r>
         <w:t>Condition</w:t>
       </w:r>
@@ -9590,7 +9674,7 @@
       <w:pPr>
         <w:pStyle w:val="Heading3"/>
       </w:pPr>
-      <w:bookmarkStart w:id="41" w:name="_Toc475556032"/>
+      <w:bookmarkStart w:id="41" w:name="_Toc476129365"/>
       <w:proofErr w:type="spellStart"/>
       <w:r>
         <w:t>BaseCondition</w:t>
@@ -10124,7 +10208,7 @@
       <w:pPr>
         <w:pStyle w:val="Heading2"/>
       </w:pPr>
-      <w:bookmarkStart w:id="42" w:name="_Toc475556033"/>
+      <w:bookmarkStart w:id="42" w:name="_Toc476129366"/>
       <w:r>
         <w:t xml:space="preserve">How is Dynamic flow supported in </w:t>
       </w:r>
@@ -11235,7 +11319,7 @@
       <w:pPr>
         <w:pStyle w:val="Heading2"/>
       </w:pPr>
-      <w:bookmarkStart w:id="43" w:name="_Toc475556034"/>
+      <w:bookmarkStart w:id="43" w:name="_Toc476129367"/>
       <w:r>
         <w:t>Flow Manager pre-requisites</w:t>
       </w:r>
@@ -11400,7 +11484,7 @@
         <w:rPr>
           <w:lang w:val="en-GB"/>
         </w:rPr>
-        <w:t xml:space="preserve">Associate the condition classes and the state classes </w:t>
+        <w:t xml:space="preserve">Associate the condition classes and state classes </w:t>
       </w:r>
       <w:r>
         <w:rPr>
@@ -11466,10 +11550,6 @@
     <w:p>
       <w:pPr>
         <w:pStyle w:val="HTMLPreformatted"/>
-        <w:numPr>
-          <w:ilvl w:val="0"/>
-          <w:numId w:val="5"/>
-        </w:numPr>
         <w:shd w:val="clear" w:color="auto" w:fill="FFFFFF"/>
         <w:rPr>
           <w:rFonts w:ascii="Arial" w:hAnsi="Arial" w:cs="Arial"/>
@@ -11478,15 +11558,18 @@
           <w:lang w:val="en-GB"/>
         </w:rPr>
       </w:pPr>
-      <w:r>
+    </w:p>
+    <w:p>
+      <w:pPr>
+        <w:pStyle w:val="HTMLPreformatted"/>
+        <w:shd w:val="clear" w:color="auto" w:fill="FFFFFF"/>
         <w:rPr>
           <w:rFonts w:ascii="Arial" w:hAnsi="Arial" w:cs="Arial"/>
           <w:sz w:val="24"/>
           <w:szCs w:val="24"/>
           <w:lang w:val="en-GB"/>
         </w:rPr>
-        <w:t>Since the parsing happens on a different thread, UI needs to be held with a pr</w:t>
-      </w:r>
+      </w:pPr>
       <w:r>
         <w:rPr>
           <w:rFonts w:ascii="Arial" w:hAnsi="Arial" w:cs="Arial"/>
@@ -11494,34 +11577,974 @@
           <w:szCs w:val="24"/>
           <w:lang w:val="en-GB"/>
         </w:rPr>
-        <w:t>o</w:t>
-      </w:r>
-      <w:r>
+        <w:t>Find the below code for reference</w:t>
+      </w:r>
+    </w:p>
+    <w:p>
+      <w:pPr>
+        <w:pStyle w:val="HTMLPreformatted"/>
+        <w:shd w:val="clear" w:color="auto" w:fill="FFFFFF"/>
         <w:rPr>
           <w:rFonts w:ascii="Arial" w:hAnsi="Arial" w:cs="Arial"/>
           <w:sz w:val="24"/>
           <w:szCs w:val="24"/>
           <w:lang w:val="en-GB"/>
         </w:rPr>
-        <w:t>gress dialog</w:t>
-      </w:r>
-      <w:r>
-        <w:rPr>
-          <w:rFonts w:ascii="Arial" w:hAnsi="Arial" w:cs="Arial"/>
-          <w:sz w:val="24"/>
-          <w:szCs w:val="24"/>
-          <w:lang w:val="en-GB"/>
-        </w:rPr>
-        <w:t>/bar</w:t>
-      </w:r>
-      <w:r>
-        <w:rPr>
-          <w:rFonts w:ascii="Arial" w:hAnsi="Arial" w:cs="Arial"/>
-          <w:sz w:val="24"/>
-          <w:szCs w:val="24"/>
-          <w:lang w:val="en-GB"/>
-        </w:rPr>
-        <w:t>.</w:t>
+      </w:pPr>
+    </w:p>
+    <w:p>
+      <w:pPr>
+        <w:shd w:val="clear" w:color="auto" w:fill="FFFFFF"/>
+        <w:tabs>
+          <w:tab w:val="left" w:pos="916"/>
+          <w:tab w:val="left" w:pos="1832"/>
+          <w:tab w:val="left" w:pos="2748"/>
+          <w:tab w:val="left" w:pos="3664"/>
+          <w:tab w:val="left" w:pos="4580"/>
+          <w:tab w:val="left" w:pos="5496"/>
+          <w:tab w:val="left" w:pos="6412"/>
+          <w:tab w:val="left" w:pos="7328"/>
+          <w:tab w:val="left" w:pos="8244"/>
+          <w:tab w:val="left" w:pos="9160"/>
+          <w:tab w:val="left" w:pos="10076"/>
+          <w:tab w:val="left" w:pos="10992"/>
+          <w:tab w:val="left" w:pos="11908"/>
+          <w:tab w:val="left" w:pos="12824"/>
+          <w:tab w:val="left" w:pos="13740"/>
+          <w:tab w:val="left" w:pos="14656"/>
+        </w:tabs>
+        <w:rPr>
+          <w:rFonts w:ascii="Menlo" w:eastAsiaTheme="minorEastAsia" w:hAnsi="Menlo" w:cs="Menlo"/>
+          <w:color w:val="000000"/>
+          <w:sz w:val="18"/>
+          <w:szCs w:val="18"/>
+        </w:rPr>
+      </w:pPr>
+      <w:r>
+        <w:rPr>
+          <w:rFonts w:ascii="Menlo" w:eastAsiaTheme="minorEastAsia" w:hAnsi="Menlo" w:cs="Menlo"/>
+          <w:b/>
+          <w:bCs/>
+          <w:color w:val="000080"/>
+          <w:sz w:val="18"/>
+          <w:szCs w:val="18"/>
+        </w:rPr>
+        <w:t xml:space="preserve">public class </w:t>
+      </w:r>
+      <w:proofErr w:type="spellStart"/>
+      <w:r>
+        <w:rPr>
+          <w:rFonts w:ascii="Menlo" w:eastAsiaTheme="minorEastAsia" w:hAnsi="Menlo" w:cs="Menlo"/>
+          <w:color w:val="000000"/>
+          <w:sz w:val="18"/>
+          <w:szCs w:val="18"/>
+        </w:rPr>
+        <w:t>FlowManager</w:t>
+      </w:r>
+      <w:proofErr w:type="spellEnd"/>
+      <w:r>
+        <w:rPr>
+          <w:rFonts w:ascii="Menlo" w:eastAsiaTheme="minorEastAsia" w:hAnsi="Menlo" w:cs="Menlo"/>
+          <w:color w:val="000000"/>
+          <w:sz w:val="18"/>
+          <w:szCs w:val="18"/>
+        </w:rPr>
+        <w:t xml:space="preserve"> </w:t>
+      </w:r>
+      <w:r>
+        <w:rPr>
+          <w:rFonts w:ascii="Menlo" w:eastAsiaTheme="minorEastAsia" w:hAnsi="Menlo" w:cs="Menlo"/>
+          <w:b/>
+          <w:bCs/>
+          <w:color w:val="000080"/>
+          <w:sz w:val="18"/>
+          <w:szCs w:val="18"/>
+        </w:rPr>
+        <w:t xml:space="preserve">extends </w:t>
+      </w:r>
+      <w:proofErr w:type="spellStart"/>
+      <w:r>
+        <w:rPr>
+          <w:rFonts w:ascii="Menlo" w:eastAsiaTheme="minorEastAsia" w:hAnsi="Menlo" w:cs="Menlo"/>
+          <w:color w:val="000000"/>
+          <w:sz w:val="18"/>
+          <w:szCs w:val="18"/>
+        </w:rPr>
+        <w:t>BaseFlowManager</w:t>
+      </w:r>
+      <w:proofErr w:type="spellEnd"/>
+      <w:r>
+        <w:rPr>
+          <w:rFonts w:ascii="Menlo" w:eastAsiaTheme="minorEastAsia" w:hAnsi="Menlo" w:cs="Menlo"/>
+          <w:color w:val="000000"/>
+          <w:sz w:val="18"/>
+          <w:szCs w:val="18"/>
+        </w:rPr>
+        <w:t xml:space="preserve"> {</w:t>
+      </w:r>
+      <w:r>
+        <w:rPr>
+          <w:rFonts w:ascii="Menlo" w:eastAsiaTheme="minorEastAsia" w:hAnsi="Menlo" w:cs="Menlo"/>
+          <w:color w:val="000000"/>
+          <w:sz w:val="18"/>
+          <w:szCs w:val="18"/>
+        </w:rPr>
+        <w:br/>
+      </w:r>
+      <w:r>
+        <w:rPr>
+          <w:rFonts w:ascii="Menlo" w:eastAsiaTheme="minorEastAsia" w:hAnsi="Menlo" w:cs="Menlo"/>
+          <w:color w:val="000000"/>
+          <w:sz w:val="18"/>
+          <w:szCs w:val="18"/>
+        </w:rPr>
+        <w:br/>
+        <w:t xml:space="preserve">    </w:t>
+      </w:r>
+      <w:r>
+        <w:rPr>
+          <w:rFonts w:ascii="Menlo" w:eastAsiaTheme="minorEastAsia" w:hAnsi="Menlo" w:cs="Menlo"/>
+          <w:b/>
+          <w:bCs/>
+          <w:color w:val="000080"/>
+          <w:sz w:val="18"/>
+          <w:szCs w:val="18"/>
+        </w:rPr>
+        <w:t xml:space="preserve">public </w:t>
+      </w:r>
+      <w:proofErr w:type="spellStart"/>
+      <w:r>
+        <w:rPr>
+          <w:rFonts w:ascii="Menlo" w:eastAsiaTheme="minorEastAsia" w:hAnsi="Menlo" w:cs="Menlo"/>
+          <w:color w:val="000000"/>
+          <w:sz w:val="18"/>
+          <w:szCs w:val="18"/>
+        </w:rPr>
+        <w:t>FlowManager</w:t>
+      </w:r>
+      <w:proofErr w:type="spellEnd"/>
+      <w:r>
+        <w:rPr>
+          <w:rFonts w:ascii="Menlo" w:eastAsiaTheme="minorEastAsia" w:hAnsi="Menlo" w:cs="Menlo"/>
+          <w:color w:val="000000"/>
+          <w:sz w:val="18"/>
+          <w:szCs w:val="18"/>
+        </w:rPr>
+        <w:t xml:space="preserve">(Context </w:t>
+      </w:r>
+      <w:proofErr w:type="spellStart"/>
+      <w:r>
+        <w:rPr>
+          <w:rFonts w:ascii="Menlo" w:eastAsiaTheme="minorEastAsia" w:hAnsi="Menlo" w:cs="Menlo"/>
+          <w:color w:val="000000"/>
+          <w:sz w:val="18"/>
+          <w:szCs w:val="18"/>
+        </w:rPr>
+        <w:t>applicationContext</w:t>
+      </w:r>
+      <w:proofErr w:type="spellEnd"/>
+      <w:r>
+        <w:rPr>
+          <w:rFonts w:ascii="Menlo" w:eastAsiaTheme="minorEastAsia" w:hAnsi="Menlo" w:cs="Menlo"/>
+          <w:color w:val="000000"/>
+          <w:sz w:val="18"/>
+          <w:szCs w:val="18"/>
+        </w:rPr>
+        <w:t>, String path) {</w:t>
+      </w:r>
+      <w:r>
+        <w:rPr>
+          <w:rFonts w:ascii="Menlo" w:eastAsiaTheme="minorEastAsia" w:hAnsi="Menlo" w:cs="Menlo"/>
+          <w:color w:val="000000"/>
+          <w:sz w:val="18"/>
+          <w:szCs w:val="18"/>
+        </w:rPr>
+        <w:br/>
+        <w:t xml:space="preserve">        </w:t>
+      </w:r>
+      <w:r>
+        <w:rPr>
+          <w:rFonts w:ascii="Menlo" w:eastAsiaTheme="minorEastAsia" w:hAnsi="Menlo" w:cs="Menlo"/>
+          <w:b/>
+          <w:bCs/>
+          <w:color w:val="000080"/>
+          <w:sz w:val="18"/>
+          <w:szCs w:val="18"/>
+        </w:rPr>
+        <w:t>super</w:t>
+      </w:r>
+      <w:r>
+        <w:rPr>
+          <w:rFonts w:ascii="Menlo" w:eastAsiaTheme="minorEastAsia" w:hAnsi="Menlo" w:cs="Menlo"/>
+          <w:color w:val="000000"/>
+          <w:sz w:val="18"/>
+          <w:szCs w:val="18"/>
+        </w:rPr>
+        <w:t>(</w:t>
+      </w:r>
+      <w:proofErr w:type="spellStart"/>
+      <w:r>
+        <w:rPr>
+          <w:rFonts w:ascii="Menlo" w:eastAsiaTheme="minorEastAsia" w:hAnsi="Menlo" w:cs="Menlo"/>
+          <w:color w:val="000000"/>
+          <w:sz w:val="18"/>
+          <w:szCs w:val="18"/>
+        </w:rPr>
+        <w:t>applicationContext,path</w:t>
+      </w:r>
+      <w:proofErr w:type="spellEnd"/>
+      <w:r>
+        <w:rPr>
+          <w:rFonts w:ascii="Menlo" w:eastAsiaTheme="minorEastAsia" w:hAnsi="Menlo" w:cs="Menlo"/>
+          <w:color w:val="000000"/>
+          <w:sz w:val="18"/>
+          <w:szCs w:val="18"/>
+        </w:rPr>
+        <w:t>);</w:t>
+      </w:r>
+      <w:r>
+        <w:rPr>
+          <w:rFonts w:ascii="Menlo" w:eastAsiaTheme="minorEastAsia" w:hAnsi="Menlo" w:cs="Menlo"/>
+          <w:color w:val="000000"/>
+          <w:sz w:val="18"/>
+          <w:szCs w:val="18"/>
+        </w:rPr>
+        <w:br/>
+        <w:t xml:space="preserve">    }</w:t>
+      </w:r>
+      <w:r>
+        <w:rPr>
+          <w:rFonts w:ascii="Menlo" w:eastAsiaTheme="minorEastAsia" w:hAnsi="Menlo" w:cs="Menlo"/>
+          <w:color w:val="000000"/>
+          <w:sz w:val="18"/>
+          <w:szCs w:val="18"/>
+        </w:rPr>
+        <w:br/>
+      </w:r>
+      <w:r>
+        <w:rPr>
+          <w:rFonts w:ascii="Menlo" w:eastAsiaTheme="minorEastAsia" w:hAnsi="Menlo" w:cs="Menlo"/>
+          <w:color w:val="000000"/>
+          <w:sz w:val="18"/>
+          <w:szCs w:val="18"/>
+        </w:rPr>
+        <w:br/>
+        <w:t xml:space="preserve">    </w:t>
+      </w:r>
+      <w:r>
+        <w:rPr>
+          <w:rFonts w:ascii="Menlo" w:eastAsiaTheme="minorEastAsia" w:hAnsi="Menlo" w:cs="Menlo"/>
+          <w:b/>
+          <w:bCs/>
+          <w:color w:val="000080"/>
+          <w:sz w:val="18"/>
+          <w:szCs w:val="18"/>
+        </w:rPr>
+        <w:t xml:space="preserve">public </w:t>
+      </w:r>
+      <w:proofErr w:type="spellStart"/>
+      <w:r>
+        <w:rPr>
+          <w:rFonts w:ascii="Menlo" w:eastAsiaTheme="minorEastAsia" w:hAnsi="Menlo" w:cs="Menlo"/>
+          <w:color w:val="000000"/>
+          <w:sz w:val="18"/>
+          <w:szCs w:val="18"/>
+        </w:rPr>
+        <w:t>FlowManager</w:t>
+      </w:r>
+      <w:proofErr w:type="spellEnd"/>
+      <w:r>
+        <w:rPr>
+          <w:rFonts w:ascii="Menlo" w:eastAsiaTheme="minorEastAsia" w:hAnsi="Menlo" w:cs="Menlo"/>
+          <w:color w:val="000000"/>
+          <w:sz w:val="18"/>
+          <w:szCs w:val="18"/>
+        </w:rPr>
+        <w:t>(){}</w:t>
+      </w:r>
+      <w:r>
+        <w:rPr>
+          <w:rFonts w:ascii="Menlo" w:eastAsiaTheme="minorEastAsia" w:hAnsi="Menlo" w:cs="Menlo"/>
+          <w:color w:val="000000"/>
+          <w:sz w:val="18"/>
+          <w:szCs w:val="18"/>
+        </w:rPr>
+        <w:br/>
+      </w:r>
+      <w:r>
+        <w:rPr>
+          <w:rFonts w:ascii="Menlo" w:eastAsiaTheme="minorEastAsia" w:hAnsi="Menlo" w:cs="Menlo"/>
+          <w:color w:val="000000"/>
+          <w:sz w:val="18"/>
+          <w:szCs w:val="18"/>
+        </w:rPr>
+        <w:br/>
+        <w:t xml:space="preserve">    </w:t>
+      </w:r>
+      <w:r>
+        <w:rPr>
+          <w:rFonts w:ascii="Menlo" w:eastAsiaTheme="minorEastAsia" w:hAnsi="Menlo" w:cs="Menlo"/>
+          <w:color w:val="808000"/>
+          <w:sz w:val="18"/>
+          <w:szCs w:val="18"/>
+        </w:rPr>
+        <w:t>@Override</w:t>
+      </w:r>
+      <w:r>
+        <w:rPr>
+          <w:rFonts w:ascii="Menlo" w:eastAsiaTheme="minorEastAsia" w:hAnsi="Menlo" w:cs="Menlo"/>
+          <w:color w:val="808000"/>
+          <w:sz w:val="18"/>
+          <w:szCs w:val="18"/>
+        </w:rPr>
+        <w:br/>
+        <w:t xml:space="preserve">    </w:t>
+      </w:r>
+      <w:r>
+        <w:rPr>
+          <w:rFonts w:ascii="Menlo" w:eastAsiaTheme="minorEastAsia" w:hAnsi="Menlo" w:cs="Menlo"/>
+          <w:b/>
+          <w:bCs/>
+          <w:color w:val="000080"/>
+          <w:sz w:val="18"/>
+          <w:szCs w:val="18"/>
+        </w:rPr>
+        <w:t xml:space="preserve">public void </w:t>
+      </w:r>
+      <w:proofErr w:type="spellStart"/>
+      <w:r>
+        <w:rPr>
+          <w:rFonts w:ascii="Menlo" w:eastAsiaTheme="minorEastAsia" w:hAnsi="Menlo" w:cs="Menlo"/>
+          <w:color w:val="000000"/>
+          <w:sz w:val="18"/>
+          <w:szCs w:val="18"/>
+        </w:rPr>
+        <w:t>populateStateMap</w:t>
+      </w:r>
+      <w:proofErr w:type="spellEnd"/>
+      <w:r>
+        <w:rPr>
+          <w:rFonts w:ascii="Menlo" w:eastAsiaTheme="minorEastAsia" w:hAnsi="Menlo" w:cs="Menlo"/>
+          <w:color w:val="000000"/>
+          <w:sz w:val="18"/>
+          <w:szCs w:val="18"/>
+        </w:rPr>
+        <w:t>(</w:t>
+      </w:r>
+      <w:r>
+        <w:rPr>
+          <w:rFonts w:ascii="Menlo" w:eastAsiaTheme="minorEastAsia" w:hAnsi="Menlo" w:cs="Menlo"/>
+          <w:b/>
+          <w:bCs/>
+          <w:color w:val="000080"/>
+          <w:sz w:val="18"/>
+          <w:szCs w:val="18"/>
+        </w:rPr>
+        <w:t xml:space="preserve">final </w:t>
+      </w:r>
+      <w:r>
+        <w:rPr>
+          <w:rFonts w:ascii="Menlo" w:eastAsiaTheme="minorEastAsia" w:hAnsi="Menlo" w:cs="Menlo"/>
+          <w:color w:val="000000"/>
+          <w:sz w:val="18"/>
+          <w:szCs w:val="18"/>
+        </w:rPr>
+        <w:t xml:space="preserve">Map&lt;String, </w:t>
+      </w:r>
+      <w:proofErr w:type="spellStart"/>
+      <w:r>
+        <w:rPr>
+          <w:rFonts w:ascii="Menlo" w:eastAsiaTheme="minorEastAsia" w:hAnsi="Menlo" w:cs="Menlo"/>
+          <w:color w:val="000000"/>
+          <w:sz w:val="18"/>
+          <w:szCs w:val="18"/>
+        </w:rPr>
+        <w:t>BaseState</w:t>
+      </w:r>
+      <w:proofErr w:type="spellEnd"/>
+      <w:r>
+        <w:rPr>
+          <w:rFonts w:ascii="Menlo" w:eastAsiaTheme="minorEastAsia" w:hAnsi="Menlo" w:cs="Menlo"/>
+          <w:color w:val="000000"/>
+          <w:sz w:val="18"/>
+          <w:szCs w:val="18"/>
+        </w:rPr>
+        <w:t xml:space="preserve">&gt; </w:t>
+      </w:r>
+      <w:proofErr w:type="spellStart"/>
+      <w:r>
+        <w:rPr>
+          <w:rFonts w:ascii="Menlo" w:eastAsiaTheme="minorEastAsia" w:hAnsi="Menlo" w:cs="Menlo"/>
+          <w:color w:val="000000"/>
+          <w:sz w:val="18"/>
+          <w:szCs w:val="18"/>
+        </w:rPr>
+        <w:t>uiStateMap</w:t>
+      </w:r>
+      <w:proofErr w:type="spellEnd"/>
+      <w:r>
+        <w:rPr>
+          <w:rFonts w:ascii="Menlo" w:eastAsiaTheme="minorEastAsia" w:hAnsi="Menlo" w:cs="Menlo"/>
+          <w:color w:val="000000"/>
+          <w:sz w:val="18"/>
+          <w:szCs w:val="18"/>
+        </w:rPr>
+        <w:t>) {</w:t>
+      </w:r>
+      <w:r>
+        <w:rPr>
+          <w:rFonts w:ascii="Menlo" w:eastAsiaTheme="minorEastAsia" w:hAnsi="Menlo" w:cs="Menlo"/>
+          <w:color w:val="000000"/>
+          <w:sz w:val="18"/>
+          <w:szCs w:val="18"/>
+        </w:rPr>
+        <w:br/>
+        <w:t xml:space="preserve">        </w:t>
+      </w:r>
+      <w:proofErr w:type="spellStart"/>
+      <w:r>
+        <w:rPr>
+          <w:rFonts w:ascii="Menlo" w:eastAsiaTheme="minorEastAsia" w:hAnsi="Menlo" w:cs="Menlo"/>
+          <w:color w:val="000000"/>
+          <w:sz w:val="18"/>
+          <w:szCs w:val="18"/>
+        </w:rPr>
+        <w:t>uiStateMap.put</w:t>
+      </w:r>
+      <w:proofErr w:type="spellEnd"/>
+      <w:r>
+        <w:rPr>
+          <w:rFonts w:ascii="Menlo" w:eastAsiaTheme="minorEastAsia" w:hAnsi="Menlo" w:cs="Menlo"/>
+          <w:color w:val="000000"/>
+          <w:sz w:val="18"/>
+          <w:szCs w:val="18"/>
+        </w:rPr>
+        <w:t>(</w:t>
+      </w:r>
+      <w:proofErr w:type="spellStart"/>
+      <w:r>
+        <w:rPr>
+          <w:rFonts w:ascii="Menlo" w:eastAsiaTheme="minorEastAsia" w:hAnsi="Menlo" w:cs="Menlo"/>
+          <w:color w:val="000000"/>
+          <w:sz w:val="18"/>
+          <w:szCs w:val="18"/>
+        </w:rPr>
+        <w:t>AppStates.</w:t>
+      </w:r>
+      <w:r>
+        <w:rPr>
+          <w:rFonts w:ascii="Menlo" w:eastAsiaTheme="minorEastAsia" w:hAnsi="Menlo" w:cs="Menlo"/>
+          <w:b/>
+          <w:bCs/>
+          <w:i/>
+          <w:iCs/>
+          <w:color w:val="660E7A"/>
+          <w:sz w:val="18"/>
+          <w:szCs w:val="18"/>
+        </w:rPr>
+        <w:t>WELCOME</w:t>
+      </w:r>
+      <w:proofErr w:type="spellEnd"/>
+      <w:r>
+        <w:rPr>
+          <w:rFonts w:ascii="Menlo" w:eastAsiaTheme="minorEastAsia" w:hAnsi="Menlo" w:cs="Menlo"/>
+          <w:color w:val="000000"/>
+          <w:sz w:val="18"/>
+          <w:szCs w:val="18"/>
+        </w:rPr>
+        <w:t xml:space="preserve">, </w:t>
+      </w:r>
+      <w:r>
+        <w:rPr>
+          <w:rFonts w:ascii="Menlo" w:eastAsiaTheme="minorEastAsia" w:hAnsi="Menlo" w:cs="Menlo"/>
+          <w:b/>
+          <w:bCs/>
+          <w:color w:val="000080"/>
+          <w:sz w:val="18"/>
+          <w:szCs w:val="18"/>
+        </w:rPr>
+        <w:t xml:space="preserve">new </w:t>
+      </w:r>
+      <w:proofErr w:type="spellStart"/>
+      <w:r>
+        <w:rPr>
+          <w:rFonts w:ascii="Menlo" w:eastAsiaTheme="minorEastAsia" w:hAnsi="Menlo" w:cs="Menlo"/>
+          <w:color w:val="000000"/>
+          <w:sz w:val="18"/>
+          <w:szCs w:val="18"/>
+        </w:rPr>
+        <w:t>WelcomeState</w:t>
+      </w:r>
+      <w:proofErr w:type="spellEnd"/>
+      <w:r>
+        <w:rPr>
+          <w:rFonts w:ascii="Menlo" w:eastAsiaTheme="minorEastAsia" w:hAnsi="Menlo" w:cs="Menlo"/>
+          <w:color w:val="000000"/>
+          <w:sz w:val="18"/>
+          <w:szCs w:val="18"/>
+        </w:rPr>
+        <w:t>());</w:t>
+      </w:r>
+      <w:r>
+        <w:rPr>
+          <w:rFonts w:ascii="Menlo" w:eastAsiaTheme="minorEastAsia" w:hAnsi="Menlo" w:cs="Menlo"/>
+          <w:color w:val="000000"/>
+          <w:sz w:val="18"/>
+          <w:szCs w:val="18"/>
+        </w:rPr>
+        <w:br/>
+        <w:t xml:space="preserve">        </w:t>
+      </w:r>
+      <w:proofErr w:type="spellStart"/>
+      <w:r>
+        <w:rPr>
+          <w:rFonts w:ascii="Menlo" w:eastAsiaTheme="minorEastAsia" w:hAnsi="Menlo" w:cs="Menlo"/>
+          <w:color w:val="000000"/>
+          <w:sz w:val="18"/>
+          <w:szCs w:val="18"/>
+        </w:rPr>
+        <w:t>uiStateMap.put</w:t>
+      </w:r>
+      <w:proofErr w:type="spellEnd"/>
+      <w:r>
+        <w:rPr>
+          <w:rFonts w:ascii="Menlo" w:eastAsiaTheme="minorEastAsia" w:hAnsi="Menlo" w:cs="Menlo"/>
+          <w:color w:val="000000"/>
+          <w:sz w:val="18"/>
+          <w:szCs w:val="18"/>
+        </w:rPr>
+        <w:t>(</w:t>
+      </w:r>
+      <w:proofErr w:type="spellStart"/>
+      <w:r>
+        <w:rPr>
+          <w:rFonts w:ascii="Menlo" w:eastAsiaTheme="minorEastAsia" w:hAnsi="Menlo" w:cs="Menlo"/>
+          <w:color w:val="000000"/>
+          <w:sz w:val="18"/>
+          <w:szCs w:val="18"/>
+        </w:rPr>
+        <w:t>AppStates.</w:t>
+      </w:r>
+      <w:r>
+        <w:rPr>
+          <w:rFonts w:ascii="Menlo" w:eastAsiaTheme="minorEastAsia" w:hAnsi="Menlo" w:cs="Menlo"/>
+          <w:b/>
+          <w:bCs/>
+          <w:i/>
+          <w:iCs/>
+          <w:color w:val="660E7A"/>
+          <w:sz w:val="18"/>
+          <w:szCs w:val="18"/>
+        </w:rPr>
+        <w:t>SPLASH</w:t>
+      </w:r>
+      <w:proofErr w:type="spellEnd"/>
+      <w:r>
+        <w:rPr>
+          <w:rFonts w:ascii="Menlo" w:eastAsiaTheme="minorEastAsia" w:hAnsi="Menlo" w:cs="Menlo"/>
+          <w:color w:val="000000"/>
+          <w:sz w:val="18"/>
+          <w:szCs w:val="18"/>
+        </w:rPr>
+        <w:t xml:space="preserve">, </w:t>
+      </w:r>
+      <w:r>
+        <w:rPr>
+          <w:rFonts w:ascii="Menlo" w:eastAsiaTheme="minorEastAsia" w:hAnsi="Menlo" w:cs="Menlo"/>
+          <w:b/>
+          <w:bCs/>
+          <w:color w:val="000080"/>
+          <w:sz w:val="18"/>
+          <w:szCs w:val="18"/>
+        </w:rPr>
+        <w:t xml:space="preserve">new </w:t>
+      </w:r>
+      <w:proofErr w:type="spellStart"/>
+      <w:r>
+        <w:rPr>
+          <w:rFonts w:ascii="Menlo" w:eastAsiaTheme="minorEastAsia" w:hAnsi="Menlo" w:cs="Menlo"/>
+          <w:color w:val="000000"/>
+          <w:sz w:val="18"/>
+          <w:szCs w:val="18"/>
+        </w:rPr>
+        <w:t>SplashState</w:t>
+      </w:r>
+      <w:proofErr w:type="spellEnd"/>
+      <w:r>
+        <w:rPr>
+          <w:rFonts w:ascii="Menlo" w:eastAsiaTheme="minorEastAsia" w:hAnsi="Menlo" w:cs="Menlo"/>
+          <w:color w:val="000000"/>
+          <w:sz w:val="18"/>
+          <w:szCs w:val="18"/>
+        </w:rPr>
+        <w:t>());</w:t>
+      </w:r>
+      <w:r>
+        <w:rPr>
+          <w:rFonts w:ascii="Menlo" w:eastAsiaTheme="minorEastAsia" w:hAnsi="Menlo" w:cs="Menlo"/>
+          <w:color w:val="000000"/>
+          <w:sz w:val="18"/>
+          <w:szCs w:val="18"/>
+        </w:rPr>
+        <w:br/>
+        <w:t xml:space="preserve">    }</w:t>
+      </w:r>
+      <w:r>
+        <w:rPr>
+          <w:rFonts w:ascii="Menlo" w:eastAsiaTheme="minorEastAsia" w:hAnsi="Menlo" w:cs="Menlo"/>
+          <w:color w:val="000000"/>
+          <w:sz w:val="18"/>
+          <w:szCs w:val="18"/>
+        </w:rPr>
+        <w:br/>
+      </w:r>
+      <w:r>
+        <w:rPr>
+          <w:rFonts w:ascii="Menlo" w:eastAsiaTheme="minorEastAsia" w:hAnsi="Menlo" w:cs="Menlo"/>
+          <w:color w:val="000000"/>
+          <w:sz w:val="18"/>
+          <w:szCs w:val="18"/>
+        </w:rPr>
+        <w:br/>
+        <w:t xml:space="preserve">    </w:t>
+      </w:r>
+      <w:r>
+        <w:rPr>
+          <w:rFonts w:ascii="Menlo" w:eastAsiaTheme="minorEastAsia" w:hAnsi="Menlo" w:cs="Menlo"/>
+          <w:color w:val="808000"/>
+          <w:sz w:val="18"/>
+          <w:szCs w:val="18"/>
+        </w:rPr>
+        <w:t>@Override</w:t>
+      </w:r>
+      <w:r>
+        <w:rPr>
+          <w:rFonts w:ascii="Menlo" w:eastAsiaTheme="minorEastAsia" w:hAnsi="Menlo" w:cs="Menlo"/>
+          <w:color w:val="808000"/>
+          <w:sz w:val="18"/>
+          <w:szCs w:val="18"/>
+        </w:rPr>
+        <w:br/>
+        <w:t xml:space="preserve">    </w:t>
+      </w:r>
+      <w:r>
+        <w:rPr>
+          <w:rFonts w:ascii="Menlo" w:eastAsiaTheme="minorEastAsia" w:hAnsi="Menlo" w:cs="Menlo"/>
+          <w:b/>
+          <w:bCs/>
+          <w:color w:val="000080"/>
+          <w:sz w:val="18"/>
+          <w:szCs w:val="18"/>
+        </w:rPr>
+        <w:t xml:space="preserve">public void </w:t>
+      </w:r>
+      <w:proofErr w:type="spellStart"/>
+      <w:r>
+        <w:rPr>
+          <w:rFonts w:ascii="Menlo" w:eastAsiaTheme="minorEastAsia" w:hAnsi="Menlo" w:cs="Menlo"/>
+          <w:color w:val="000000"/>
+          <w:sz w:val="18"/>
+          <w:szCs w:val="18"/>
+        </w:rPr>
+        <w:t>populateConditionMap</w:t>
+      </w:r>
+      <w:proofErr w:type="spellEnd"/>
+      <w:r>
+        <w:rPr>
+          <w:rFonts w:ascii="Menlo" w:eastAsiaTheme="minorEastAsia" w:hAnsi="Menlo" w:cs="Menlo"/>
+          <w:color w:val="000000"/>
+          <w:sz w:val="18"/>
+          <w:szCs w:val="18"/>
+        </w:rPr>
+        <w:t>(</w:t>
+      </w:r>
+      <w:r>
+        <w:rPr>
+          <w:rFonts w:ascii="Menlo" w:eastAsiaTheme="minorEastAsia" w:hAnsi="Menlo" w:cs="Menlo"/>
+          <w:b/>
+          <w:bCs/>
+          <w:color w:val="000080"/>
+          <w:sz w:val="18"/>
+          <w:szCs w:val="18"/>
+        </w:rPr>
+        <w:t xml:space="preserve">final </w:t>
+      </w:r>
+      <w:r>
+        <w:rPr>
+          <w:rFonts w:ascii="Menlo" w:eastAsiaTheme="minorEastAsia" w:hAnsi="Menlo" w:cs="Menlo"/>
+          <w:color w:val="000000"/>
+          <w:sz w:val="18"/>
+          <w:szCs w:val="18"/>
+        </w:rPr>
+        <w:t xml:space="preserve">Map&lt;String, </w:t>
+      </w:r>
+      <w:proofErr w:type="spellStart"/>
+      <w:r>
+        <w:rPr>
+          <w:rFonts w:ascii="Menlo" w:eastAsiaTheme="minorEastAsia" w:hAnsi="Menlo" w:cs="Menlo"/>
+          <w:color w:val="000000"/>
+          <w:sz w:val="18"/>
+          <w:szCs w:val="18"/>
+        </w:rPr>
+        <w:t>BaseCondition</w:t>
+      </w:r>
+      <w:proofErr w:type="spellEnd"/>
+      <w:r>
+        <w:rPr>
+          <w:rFonts w:ascii="Menlo" w:eastAsiaTheme="minorEastAsia" w:hAnsi="Menlo" w:cs="Menlo"/>
+          <w:color w:val="000000"/>
+          <w:sz w:val="18"/>
+          <w:szCs w:val="18"/>
+        </w:rPr>
+        <w:t xml:space="preserve">&gt; </w:t>
+      </w:r>
+      <w:proofErr w:type="spellStart"/>
+      <w:r>
+        <w:rPr>
+          <w:rFonts w:ascii="Menlo" w:eastAsiaTheme="minorEastAsia" w:hAnsi="Menlo" w:cs="Menlo"/>
+          <w:color w:val="000000"/>
+          <w:sz w:val="18"/>
+          <w:szCs w:val="18"/>
+        </w:rPr>
+        <w:t>baseConditionMap</w:t>
+      </w:r>
+      <w:proofErr w:type="spellEnd"/>
+      <w:r>
+        <w:rPr>
+          <w:rFonts w:ascii="Menlo" w:eastAsiaTheme="minorEastAsia" w:hAnsi="Menlo" w:cs="Menlo"/>
+          <w:color w:val="000000"/>
+          <w:sz w:val="18"/>
+          <w:szCs w:val="18"/>
+        </w:rPr>
+        <w:t>) {</w:t>
+      </w:r>
+      <w:r>
+        <w:rPr>
+          <w:rFonts w:ascii="Menlo" w:eastAsiaTheme="minorEastAsia" w:hAnsi="Menlo" w:cs="Menlo"/>
+          <w:color w:val="000000"/>
+          <w:sz w:val="18"/>
+          <w:szCs w:val="18"/>
+        </w:rPr>
+        <w:br/>
+        <w:t xml:space="preserve">        </w:t>
+      </w:r>
+      <w:proofErr w:type="spellStart"/>
+      <w:r>
+        <w:rPr>
+          <w:rFonts w:ascii="Menlo" w:eastAsiaTheme="minorEastAsia" w:hAnsi="Menlo" w:cs="Menlo"/>
+          <w:color w:val="000000"/>
+          <w:sz w:val="18"/>
+          <w:szCs w:val="18"/>
+        </w:rPr>
+        <w:t>baseConditionMap.put</w:t>
+      </w:r>
+      <w:proofErr w:type="spellEnd"/>
+      <w:r>
+        <w:rPr>
+          <w:rFonts w:ascii="Menlo" w:eastAsiaTheme="minorEastAsia" w:hAnsi="Menlo" w:cs="Menlo"/>
+          <w:color w:val="000000"/>
+          <w:sz w:val="18"/>
+          <w:szCs w:val="18"/>
+        </w:rPr>
+        <w:t>(</w:t>
+      </w:r>
+      <w:proofErr w:type="spellStart"/>
+      <w:r>
+        <w:rPr>
+          <w:rFonts w:ascii="Menlo" w:eastAsiaTheme="minorEastAsia" w:hAnsi="Menlo" w:cs="Menlo"/>
+          <w:color w:val="000000"/>
+          <w:sz w:val="18"/>
+          <w:szCs w:val="18"/>
+        </w:rPr>
+        <w:t>AppConditions.</w:t>
+      </w:r>
+      <w:r>
+        <w:rPr>
+          <w:rFonts w:ascii="Menlo" w:eastAsiaTheme="minorEastAsia" w:hAnsi="Menlo" w:cs="Menlo"/>
+          <w:b/>
+          <w:bCs/>
+          <w:i/>
+          <w:iCs/>
+          <w:color w:val="660E7A"/>
+          <w:sz w:val="18"/>
+          <w:szCs w:val="18"/>
+        </w:rPr>
+        <w:t>CONDITION_APP_LAUNCH</w:t>
+      </w:r>
+      <w:proofErr w:type="spellEnd"/>
+      <w:r>
+        <w:rPr>
+          <w:rFonts w:ascii="Menlo" w:eastAsiaTheme="minorEastAsia" w:hAnsi="Menlo" w:cs="Menlo"/>
+          <w:color w:val="000000"/>
+          <w:sz w:val="18"/>
+          <w:szCs w:val="18"/>
+        </w:rPr>
+        <w:t xml:space="preserve">, </w:t>
+      </w:r>
+      <w:r>
+        <w:rPr>
+          <w:rFonts w:ascii="Menlo" w:eastAsiaTheme="minorEastAsia" w:hAnsi="Menlo" w:cs="Menlo"/>
+          <w:b/>
+          <w:bCs/>
+          <w:color w:val="000080"/>
+          <w:sz w:val="18"/>
+          <w:szCs w:val="18"/>
+        </w:rPr>
+        <w:t xml:space="preserve">new </w:t>
+      </w:r>
+      <w:r>
+        <w:rPr>
+          <w:rFonts w:ascii="Menlo" w:eastAsiaTheme="minorEastAsia" w:hAnsi="Menlo" w:cs="Menlo"/>
+          <w:b/>
+          <w:bCs/>
+          <w:color w:val="000080"/>
+          <w:sz w:val="18"/>
+          <w:szCs w:val="18"/>
+        </w:rPr>
+        <w:t xml:space="preserve">  </w:t>
+      </w:r>
+      <w:proofErr w:type="spellStart"/>
+      <w:r>
+        <w:rPr>
+          <w:rFonts w:ascii="Menlo" w:eastAsiaTheme="minorEastAsia" w:hAnsi="Menlo" w:cs="Menlo"/>
+          <w:color w:val="000000"/>
+          <w:sz w:val="18"/>
+          <w:szCs w:val="18"/>
+        </w:rPr>
+        <w:t>ConditionAppLaunch</w:t>
+      </w:r>
+      <w:proofErr w:type="spellEnd"/>
+      <w:r>
+        <w:rPr>
+          <w:rFonts w:ascii="Menlo" w:eastAsiaTheme="minorEastAsia" w:hAnsi="Menlo" w:cs="Menlo"/>
+          <w:color w:val="000000"/>
+          <w:sz w:val="18"/>
+          <w:szCs w:val="18"/>
+        </w:rPr>
+        <w:t>());</w:t>
+      </w:r>
+      <w:r>
+        <w:rPr>
+          <w:rFonts w:ascii="Menlo" w:eastAsiaTheme="minorEastAsia" w:hAnsi="Menlo" w:cs="Menlo"/>
+          <w:color w:val="000000"/>
+          <w:sz w:val="18"/>
+          <w:szCs w:val="18"/>
+        </w:rPr>
+        <w:br/>
+        <w:t xml:space="preserve">        </w:t>
+      </w:r>
+      <w:proofErr w:type="spellStart"/>
+      <w:r>
+        <w:rPr>
+          <w:rFonts w:ascii="Menlo" w:eastAsiaTheme="minorEastAsia" w:hAnsi="Menlo" w:cs="Menlo"/>
+          <w:color w:val="000000"/>
+          <w:sz w:val="18"/>
+          <w:szCs w:val="18"/>
+        </w:rPr>
+        <w:t>baseConditionMap.put</w:t>
+      </w:r>
+      <w:proofErr w:type="spellEnd"/>
+      <w:r>
+        <w:rPr>
+          <w:rFonts w:ascii="Menlo" w:eastAsiaTheme="minorEastAsia" w:hAnsi="Menlo" w:cs="Menlo"/>
+          <w:color w:val="000000"/>
+          <w:sz w:val="18"/>
+          <w:szCs w:val="18"/>
+        </w:rPr>
+        <w:t>(</w:t>
+      </w:r>
+      <w:proofErr w:type="spellStart"/>
+      <w:r>
+        <w:rPr>
+          <w:rFonts w:ascii="Menlo" w:eastAsiaTheme="minorEastAsia" w:hAnsi="Menlo" w:cs="Menlo"/>
+          <w:color w:val="000000"/>
+          <w:sz w:val="18"/>
+          <w:szCs w:val="18"/>
+        </w:rPr>
+        <w:t>AppConditions.</w:t>
+      </w:r>
+      <w:r>
+        <w:rPr>
+          <w:rFonts w:ascii="Menlo" w:eastAsiaTheme="minorEastAsia" w:hAnsi="Menlo" w:cs="Menlo"/>
+          <w:b/>
+          <w:bCs/>
+          <w:i/>
+          <w:iCs/>
+          <w:color w:val="660E7A"/>
+          <w:sz w:val="18"/>
+          <w:szCs w:val="18"/>
+        </w:rPr>
+        <w:t>IS_DONE_PRESSED</w:t>
+      </w:r>
+      <w:proofErr w:type="spellEnd"/>
+      <w:r>
+        <w:rPr>
+          <w:rFonts w:ascii="Menlo" w:eastAsiaTheme="minorEastAsia" w:hAnsi="Menlo" w:cs="Menlo"/>
+          <w:color w:val="000000"/>
+          <w:sz w:val="18"/>
+          <w:szCs w:val="18"/>
+        </w:rPr>
+        <w:t xml:space="preserve">, </w:t>
+      </w:r>
+      <w:r>
+        <w:rPr>
+          <w:rFonts w:ascii="Menlo" w:eastAsiaTheme="minorEastAsia" w:hAnsi="Menlo" w:cs="Menlo"/>
+          <w:b/>
+          <w:bCs/>
+          <w:color w:val="000080"/>
+          <w:sz w:val="18"/>
+          <w:szCs w:val="18"/>
+        </w:rPr>
+        <w:t xml:space="preserve">new </w:t>
+      </w:r>
+      <w:proofErr w:type="spellStart"/>
+      <w:r>
+        <w:rPr>
+          <w:rFonts w:ascii="Menlo" w:eastAsiaTheme="minorEastAsia" w:hAnsi="Menlo" w:cs="Menlo"/>
+          <w:color w:val="000000"/>
+          <w:sz w:val="18"/>
+          <w:szCs w:val="18"/>
+        </w:rPr>
+        <w:t>ConditionIsDonePressed</w:t>
+      </w:r>
+      <w:proofErr w:type="spellEnd"/>
+      <w:r>
+        <w:rPr>
+          <w:rFonts w:ascii="Menlo" w:eastAsiaTheme="minorEastAsia" w:hAnsi="Menlo" w:cs="Menlo"/>
+          <w:color w:val="000000"/>
+          <w:sz w:val="18"/>
+          <w:szCs w:val="18"/>
+        </w:rPr>
+        <w:t>());</w:t>
+      </w:r>
+      <w:r>
+        <w:rPr>
+          <w:rFonts w:ascii="Menlo" w:eastAsiaTheme="minorEastAsia" w:hAnsi="Menlo" w:cs="Menlo"/>
+          <w:color w:val="000000"/>
+          <w:sz w:val="18"/>
+          <w:szCs w:val="18"/>
+        </w:rPr>
+        <w:br/>
+      </w:r>
+      <w:r>
+        <w:rPr>
+          <w:rFonts w:ascii="Menlo" w:eastAsiaTheme="minorEastAsia" w:hAnsi="Menlo" w:cs="Menlo"/>
+          <w:color w:val="000000"/>
+          <w:sz w:val="18"/>
+          <w:szCs w:val="18"/>
+        </w:rPr>
+        <w:br/>
+        <w:t xml:space="preserve">    }</w:t>
+      </w:r>
+      <w:r>
+        <w:rPr>
+          <w:rFonts w:ascii="Menlo" w:eastAsiaTheme="minorEastAsia" w:hAnsi="Menlo" w:cs="Menlo"/>
+          <w:color w:val="000000"/>
+          <w:sz w:val="18"/>
+          <w:szCs w:val="18"/>
+        </w:rPr>
+        <w:br/>
+        <w:t>}</w:t>
       </w:r>
     </w:p>
     <w:p>
@@ -11584,9 +12607,11 @@
       <w:pPr>
         <w:pStyle w:val="Heading2"/>
       </w:pPr>
+      <w:bookmarkStart w:id="44" w:name="_Toc476129368"/>
       <w:r>
         <w:t>Flow Manager Initialization</w:t>
       </w:r>
+      <w:bookmarkEnd w:id="44"/>
     </w:p>
     <w:p>
       <w:pPr>
@@ -11694,13 +12719,7 @@
         <w:rPr>
           <w:lang w:val="en-GB"/>
         </w:rPr>
-        <w:t>flowManager</w:t>
-      </w:r>
-      <w:r>
-        <w:rPr>
-          <w:lang w:val="en-GB"/>
-        </w:rPr>
-        <w:t>.initialize</w:t>
+        <w:t>flowManager.initialize</w:t>
       </w:r>
       <w:proofErr w:type="spellEnd"/>
       <w:r>
@@ -11767,11 +12786,65 @@
           <w:tab w:val="left" w:pos="13740"/>
           <w:tab w:val="left" w:pos="14656"/>
         </w:tabs>
-        <w:ind w:left="720"/>
-        <w:rPr>
-          <w:lang w:val="en-GB"/>
-        </w:rPr>
-      </w:pPr>
+        <w:rPr>
+          <w:lang w:val="en-GB"/>
+        </w:rPr>
+      </w:pPr>
+    </w:p>
+    <w:p>
+      <w:pPr>
+        <w:pStyle w:val="HTMLPreformatted"/>
+        <w:numPr>
+          <w:ilvl w:val="0"/>
+          <w:numId w:val="16"/>
+        </w:numPr>
+        <w:shd w:val="clear" w:color="auto" w:fill="FFFFFF"/>
+        <w:rPr>
+          <w:rFonts w:ascii="Arial" w:hAnsi="Arial" w:cs="Arial"/>
+          <w:sz w:val="24"/>
+          <w:szCs w:val="24"/>
+          <w:lang w:val="en-GB"/>
+        </w:rPr>
+      </w:pPr>
+      <w:r>
+        <w:rPr>
+          <w:rFonts w:ascii="Arial" w:hAnsi="Arial" w:cs="Arial"/>
+          <w:sz w:val="24"/>
+          <w:szCs w:val="24"/>
+          <w:lang w:val="en-GB"/>
+        </w:rPr>
+        <w:lastRenderedPageBreak/>
+        <w:t>Since the parsing happens on a different thread, UI needs to be held with a progress dialog/bar.</w:t>
+      </w:r>
+    </w:p>
+    <w:p>
+      <w:pPr>
+        <w:pStyle w:val="ListParagraph"/>
+        <w:shd w:val="clear" w:color="auto" w:fill="FFFFFF"/>
+        <w:tabs>
+          <w:tab w:val="left" w:pos="916"/>
+          <w:tab w:val="left" w:pos="1832"/>
+          <w:tab w:val="left" w:pos="2748"/>
+          <w:tab w:val="left" w:pos="3664"/>
+          <w:tab w:val="left" w:pos="4580"/>
+          <w:tab w:val="left" w:pos="5496"/>
+          <w:tab w:val="left" w:pos="6412"/>
+          <w:tab w:val="left" w:pos="7328"/>
+          <w:tab w:val="left" w:pos="8244"/>
+          <w:tab w:val="left" w:pos="9160"/>
+          <w:tab w:val="left" w:pos="10076"/>
+          <w:tab w:val="left" w:pos="10992"/>
+          <w:tab w:val="left" w:pos="11908"/>
+          <w:tab w:val="left" w:pos="12824"/>
+          <w:tab w:val="left" w:pos="13740"/>
+          <w:tab w:val="left" w:pos="14656"/>
+        </w:tabs>
+        <w:rPr>
+          <w:lang w:val="en-GB"/>
+        </w:rPr>
+      </w:pPr>
+      <w:bookmarkStart w:id="45" w:name="_GoBack"/>
+      <w:bookmarkEnd w:id="45"/>
     </w:p>
     <w:p>
       <w:pPr>
@@ -12130,13 +13203,7 @@
         <w:rPr>
           <w:lang w:val="en-GB"/>
         </w:rPr>
-        <w:t>)</w:t>
-      </w:r>
-      <w:r>
-        <w:rPr>
-          <w:lang w:val="en-GB"/>
-        </w:rPr>
-        <w:t>.</w:t>
+        <w:t>).</w:t>
       </w:r>
       <w:proofErr w:type="spellStart"/>
       <w:r>
@@ -12167,9 +13234,11 @@
       <w:pPr>
         <w:pStyle w:val="Heading2"/>
       </w:pPr>
+      <w:bookmarkStart w:id="46" w:name="_Toc476129369"/>
       <w:r>
         <w:t>Forward Navigation using Flow Manager</w:t>
       </w:r>
+      <w:bookmarkEnd w:id="46"/>
     </w:p>
     <w:p>
       <w:pPr>
@@ -12326,16 +13395,7 @@
           <w:sz w:val="18"/>
           <w:szCs w:val="18"/>
         </w:rPr>
-        <w:t>()</w:t>
-      </w:r>
-      <w:r>
-        <w:rPr>
-          <w:rFonts w:ascii="Menlo" w:eastAsiaTheme="minorEastAsia" w:hAnsi="Menlo" w:cs="Menlo"/>
-          <w:color w:val="000000"/>
-          <w:sz w:val="18"/>
-          <w:szCs w:val="18"/>
-        </w:rPr>
-        <w:t>.</w:t>
+        <w:t>().</w:t>
       </w:r>
       <w:proofErr w:type="spellStart"/>
       <w:r>
@@ -12487,15 +13547,20 @@
     </w:p>
     <w:p>
       <w:pPr>
-        <w:pStyle w:val="Heading2"/>
+        <w:pStyle w:val="BodyText"/>
         <w:numPr>
           <w:ilvl w:val="0"/>
           <w:numId w:val="17"/>
         </w:numPr>
       </w:pPr>
       <w:r>
-        <w:lastRenderedPageBreak/>
-        <w:t xml:space="preserve">To traverse to next further state in forward direction use below code </w:t>
+        <w:rPr>
+          <w:lang w:val="en-GB"/>
+        </w:rPr>
+        <w:t>To traverse to next further state in forward direction use below code</w:t>
+      </w:r>
+      <w:r>
+        <w:t xml:space="preserve"> </w:t>
       </w:r>
     </w:p>
     <w:p>
@@ -12741,9 +13806,11 @@
       <w:pPr>
         <w:pStyle w:val="Heading2"/>
       </w:pPr>
+      <w:bookmarkStart w:id="47" w:name="_Toc476129370"/>
       <w:r>
         <w:t>Backward Navigation using Flow Manager</w:t>
       </w:r>
+      <w:bookmarkEnd w:id="47"/>
     </w:p>
     <w:p>
       <w:pPr>
@@ -12896,25 +13963,7 @@
           <w:sz w:val="18"/>
           <w:szCs w:val="18"/>
         </w:rPr>
-        <w:t>get</w:t>
-      </w:r>
-      <w:r>
-        <w:rPr>
-          <w:rFonts w:ascii="Menlo" w:eastAsiaTheme="minorEastAsia" w:hAnsi="Menlo" w:cs="Menlo"/>
-          <w:color w:val="000000"/>
-          <w:sz w:val="18"/>
-          <w:szCs w:val="18"/>
-        </w:rPr>
-        <w:t>Back</w:t>
-      </w:r>
-      <w:r>
-        <w:rPr>
-          <w:rFonts w:ascii="Menlo" w:eastAsiaTheme="minorEastAsia" w:hAnsi="Menlo" w:cs="Menlo"/>
-          <w:color w:val="000000"/>
-          <w:sz w:val="18"/>
-          <w:szCs w:val="18"/>
-        </w:rPr>
-        <w:t>State</w:t>
+        <w:t>getBackState</w:t>
       </w:r>
       <w:proofErr w:type="spellEnd"/>
       <w:r>
@@ -13052,6 +14101,7 @@
       <w:pPr>
         <w:pStyle w:val="Heading2"/>
       </w:pPr>
+      <w:bookmarkStart w:id="48" w:name="_Toc476129371"/>
       <w:r>
         <w:t xml:space="preserve">API </w:t>
       </w:r>
@@ -13069,6 +14119,7 @@
       <w:r>
         <w:t>:</w:t>
       </w:r>
+      <w:bookmarkEnd w:id="48"/>
     </w:p>
     <w:p>
       <w:pPr>
@@ -13647,8 +14698,6 @@
           <w:szCs w:val="23"/>
         </w:rPr>
       </w:pPr>
-      <w:bookmarkStart w:id="44" w:name="_GoBack"/>
-      <w:bookmarkEnd w:id="44"/>
     </w:p>
     <w:p>
       <w:pPr>
@@ -15423,7 +16472,7 @@
       <w:pPr>
         <w:pStyle w:val="Heading2"/>
       </w:pPr>
-      <w:bookmarkStart w:id="45" w:name="_Toc475556035"/>
+      <w:bookmarkStart w:id="49" w:name="_Toc476129372"/>
       <w:r>
         <w:t xml:space="preserve">Changes </w:t>
       </w:r>
@@ -15444,13 +16493,13 @@
       <w:r>
         <w:t>release:</w:t>
       </w:r>
-      <w:bookmarkEnd w:id="45"/>
+      <w:bookmarkEnd w:id="49"/>
     </w:p>
     <w:p>
       <w:pPr>
         <w:pStyle w:val="Heading3"/>
       </w:pPr>
-      <w:bookmarkStart w:id="46" w:name="_Toc475556036"/>
+      <w:bookmarkStart w:id="50" w:name="_Toc476129373"/>
       <w:r>
         <w:t>7.11</w:t>
       </w:r>
@@ -15460,7 +16509,7 @@
       <w:r>
         <w:t>Deprecated API’s</w:t>
       </w:r>
-      <w:bookmarkEnd w:id="46"/>
+      <w:bookmarkEnd w:id="50"/>
     </w:p>
     <w:p>
       <w:pPr>
@@ -15991,6 +17040,7 @@
           <w:szCs w:val="24"/>
           <w:lang w:val="en-GB"/>
         </w:rPr>
+        <w:lastRenderedPageBreak/>
         <w:t xml:space="preserve">The above API is deprecated, instead made mandate </w:t>
       </w:r>
       <w:r>
@@ -16070,7 +17120,7 @@
       <w:pPr>
         <w:pStyle w:val="Heading3"/>
       </w:pPr>
-      <w:bookmarkStart w:id="47" w:name="_Toc475556037"/>
+      <w:bookmarkStart w:id="51" w:name="_Toc476129374"/>
       <w:r>
         <w:t>7.11</w:t>
       </w:r>
@@ -16080,7 +17130,7 @@
       <w:r>
         <w:t>New API’s</w:t>
       </w:r>
-      <w:bookmarkEnd w:id="47"/>
+      <w:bookmarkEnd w:id="51"/>
       <w:r>
         <w:t xml:space="preserve"> </w:t>
       </w:r>
@@ -16522,11 +17572,11 @@
       <w:pPr>
         <w:pStyle w:val="Heading2"/>
       </w:pPr>
-      <w:bookmarkStart w:id="48" w:name="_Toc475556038"/>
+      <w:bookmarkStart w:id="52" w:name="_Toc476129375"/>
       <w:r>
         <w:t>Base-App Architecture Overview</w:t>
       </w:r>
-      <w:bookmarkEnd w:id="48"/>
+      <w:bookmarkEnd w:id="52"/>
       <w:r>
         <w:t xml:space="preserve"> </w:t>
       </w:r>
@@ -16588,23 +17638,22 @@
       <w:pPr>
         <w:pStyle w:val="Heading2"/>
       </w:pPr>
-      <w:bookmarkStart w:id="49" w:name="_Toc475556039"/>
-      <w:r>
-        <w:lastRenderedPageBreak/>
+      <w:bookmarkStart w:id="53" w:name="_Toc476129376"/>
+      <w:r>
         <w:t>Listeners</w:t>
       </w:r>
-      <w:bookmarkEnd w:id="49"/>
+      <w:bookmarkEnd w:id="53"/>
     </w:p>
     <w:p>
       <w:pPr>
         <w:pStyle w:val="Heading3"/>
       </w:pPr>
-      <w:bookmarkStart w:id="50" w:name="_Toc475556040"/>
+      <w:bookmarkStart w:id="54" w:name="_Toc476129377"/>
       <w:proofErr w:type="spellStart"/>
       <w:r>
         <w:t>FlowManagerListener</w:t>
       </w:r>
-      <w:bookmarkEnd w:id="50"/>
+      <w:bookmarkEnd w:id="54"/>
       <w:proofErr w:type="spellEnd"/>
     </w:p>
     <w:p>
@@ -16693,11 +17742,11 @@
       <w:pPr>
         <w:pStyle w:val="Heading2"/>
       </w:pPr>
-      <w:bookmarkStart w:id="51" w:name="_Toc475556041"/>
+      <w:bookmarkStart w:id="55" w:name="_Toc476129378"/>
       <w:r>
         <w:t>Notes</w:t>
       </w:r>
-      <w:bookmarkEnd w:id="51"/>
+      <w:bookmarkEnd w:id="55"/>
       <w:r>
         <w:t xml:space="preserve"> </w:t>
       </w:r>
@@ -16806,7 +17855,7 @@
         </w:rPr>
       </w:pPr>
     </w:p>
-    <w:bookmarkEnd w:id="28"/>
+    <w:bookmarkEnd w:id="27"/>
     <w:p>
       <w:pPr>
         <w:shd w:val="clear" w:color="auto" w:fill="FFFFFF"/>
@@ -16945,7 +17994,7 @@
         <w:noProof/>
         <w:sz w:val="20"/>
       </w:rPr>
-      <w:t>8</w:t>
+      <w:t>9</w:t>
     </w:r>
     <w:r>
       <w:rPr>
@@ -17582,7 +18631,7 @@
   <w:abstractNum w:abstractNumId="5">
     <w:nsid w:val="34C6545C"/>
     <w:multiLevelType w:val="hybridMultilevel"/>
-    <w:tmpl w:val="D8D05A2A"/>
+    <w:tmpl w:val="BEF65FEC"/>
     <w:lvl w:ilvl="0" w:tplc="0409000F">
       <w:start w:val="1"/>
       <w:numFmt w:val="decimal"/>
@@ -18725,6 +19774,7 @@
   <w:style w:type="character" w:default="1" w:styleId="DefaultParagraphFont">
     <w:name w:val="Default Paragraph Font"/>
     <w:uiPriority w:val="1"/>
+    <w:semiHidden/>
     <w:unhideWhenUsed/>
   </w:style>
   <w:style w:type="table" w:default="1" w:styleId="TableNormal">
@@ -19797,7 +20847,7 @@
 </file>
 
 <file path=customXml/itemProps1.xml><?xml version="1.0" encoding="utf-8"?>
-<ds:datastoreItem xmlns:ds="http://schemas.openxmlformats.org/officeDocument/2006/customXml" ds:itemID="{01A46E60-4131-D643-9B5C-B449889282E4}">
+<ds:datastoreItem xmlns:ds="http://schemas.openxmlformats.org/officeDocument/2006/customXml" ds:itemID="{167F41BA-340E-B84D-BFDB-ABC0FC4A0A4B}">
   <ds:schemaRefs>
     <ds:schemaRef ds:uri="http://schemas.openxmlformats.org/officeDocument/2006/bibliography"/>
   </ds:schemaRefs>

</xml_diff>